<commit_message>
Word chapter 4 started
</commit_message>
<xml_diff>
--- a/WORD/Diplomski rad (sablon teksta).docx
+++ b/WORD/Diplomski rad (sablon teksta).docx
@@ -1,6 +1,6 @@
 
 <file path=word/document.xml><?xml version="1.0" encoding="utf-8"?>
-<w:document xmlns:wpc="http://schemas.microsoft.com/office/word/2010/wordprocessingCanvas" xmlns:cx="http://schemas.microsoft.com/office/drawing/2014/chartex" xmlns:cx1="http://schemas.microsoft.com/office/drawing/2015/9/8/chartex" xmlns:cx2="http://schemas.microsoft.com/office/drawing/2015/10/21/chartex" xmlns:cx3="http://schemas.microsoft.com/office/drawing/2016/5/9/chartex" xmlns:cx4="http://schemas.microsoft.com/office/drawing/2016/5/10/chartex" xmlns:cx5="http://schemas.microsoft.com/office/drawing/2016/5/11/chartex" xmlns:cx6="http://schemas.microsoft.com/office/drawing/2016/5/12/chartex" xmlns:cx7="http://schemas.microsoft.com/office/drawing/2016/5/13/chartex" xmlns:cx8="http://schemas.microsoft.com/office/drawing/2016/5/14/chartex" xmlns:mc="http://schemas.openxmlformats.org/markup-compatibility/2006" xmlns:aink="http://schemas.microsoft.com/office/drawing/2016/ink" xmlns:am3d="http://schemas.microsoft.com/office/drawing/2017/model3d" xmlns:o="urn:schemas-microsoft-com:office:office" xmlns:oel="http://schemas.microsoft.com/office/2019/extlst" xmlns:r="http://schemas.openxmlformats.org/officeDocument/2006/relationships" xmlns:m="http://schemas.openxmlformats.org/officeDocument/2006/math" xmlns:v="urn:schemas-microsoft-com:vml" xmlns:wp14="http://schemas.microsoft.com/office/word/2010/wordprocessingDrawing" xmlns:wp="http://schemas.openxmlformats.org/drawingml/2006/wordprocessingDrawing" xmlns:w10="urn:schemas-microsoft-com:office:word" xmlns:w="http://schemas.openxmlformats.org/wordprocessingml/2006/main" xmlns:w14="http://schemas.microsoft.com/office/word/2010/wordml" xmlns:w15="http://schemas.microsoft.com/office/word/2012/wordml" xmlns:w16cex="http://schemas.microsoft.com/office/word/2018/wordml/cex" xmlns:w16cid="http://schemas.microsoft.com/office/word/2016/wordml/cid" xmlns:w16="http://schemas.microsoft.com/office/word/2018/wordml" xmlns:w16du="http://schemas.microsoft.com/office/word/2023/wordml/word16du" xmlns:w16sdtdh="http://schemas.microsoft.com/office/word/2020/wordml/sdtdatahash" xmlns:w16se="http://schemas.microsoft.com/office/word/2015/wordml/symex" xmlns:wpg="http://schemas.microsoft.com/office/word/2010/wordprocessingGroup" xmlns:wpi="http://schemas.microsoft.com/office/word/2010/wordprocessingInk" xmlns:wne="http://schemas.microsoft.com/office/word/2006/wordml" xmlns:wps="http://schemas.microsoft.com/office/word/2010/wordprocessingShape" mc:Ignorable="w14 w15 w16se w16cid w16 w16cex w16sdtdh wp14">
+<w:document xmlns:wpc="http://schemas.microsoft.com/office/word/2010/wordprocessingCanvas" xmlns:cx="http://schemas.microsoft.com/office/drawing/2014/chartex" xmlns:cx1="http://schemas.microsoft.com/office/drawing/2015/9/8/chartex" xmlns:cx2="http://schemas.microsoft.com/office/drawing/2015/10/21/chartex" xmlns:cx3="http://schemas.microsoft.com/office/drawing/2016/5/9/chartex" xmlns:cx4="http://schemas.microsoft.com/office/drawing/2016/5/10/chartex" xmlns:cx5="http://schemas.microsoft.com/office/drawing/2016/5/11/chartex" xmlns:cx6="http://schemas.microsoft.com/office/drawing/2016/5/12/chartex" xmlns:cx7="http://schemas.microsoft.com/office/drawing/2016/5/13/chartex" xmlns:cx8="http://schemas.microsoft.com/office/drawing/2016/5/14/chartex" xmlns:mc="http://schemas.openxmlformats.org/markup-compatibility/2006" xmlns:aink="http://schemas.microsoft.com/office/drawing/2016/ink" xmlns:am3d="http://schemas.microsoft.com/office/drawing/2017/model3d" xmlns:o="urn:schemas-microsoft-com:office:office" xmlns:oel="http://schemas.microsoft.com/office/2019/extlst" xmlns:r="http://schemas.openxmlformats.org/officeDocument/2006/relationships" xmlns:m="http://schemas.openxmlformats.org/officeDocument/2006/math" xmlns:v="urn:schemas-microsoft-com:vml" xmlns:wp14="http://schemas.microsoft.com/office/word/2010/wordprocessingDrawing" xmlns:wp="http://schemas.openxmlformats.org/drawingml/2006/wordprocessingDrawing" xmlns:w10="urn:schemas-microsoft-com:office:word" xmlns:w="http://schemas.openxmlformats.org/wordprocessingml/2006/main" xmlns:w14="http://schemas.microsoft.com/office/word/2010/wordml" xmlns:w15="http://schemas.microsoft.com/office/word/2012/wordml" xmlns:w16cex="http://schemas.microsoft.com/office/word/2018/wordml/cex" xmlns:w16cid="http://schemas.microsoft.com/office/word/2016/wordml/cid" xmlns:w16="http://schemas.microsoft.com/office/word/2018/wordml" xmlns:w16sdtdh="http://schemas.microsoft.com/office/word/2020/wordml/sdtdatahash" xmlns:w16se="http://schemas.microsoft.com/office/word/2015/wordml/symex" xmlns:wpg="http://schemas.microsoft.com/office/word/2010/wordprocessingGroup" xmlns:wpi="http://schemas.microsoft.com/office/word/2010/wordprocessingInk" xmlns:wne="http://schemas.microsoft.com/office/word/2006/wordml" xmlns:wps="http://schemas.microsoft.com/office/word/2010/wordprocessingShape" mc:Ignorable="w14 w15 w16se w16cid w16 w16cex w16sdtdh wp14">
   <w:body>
     <w:p>
       <w:pPr>
@@ -19748,63 +19748,47 @@
       </w:r>
       <w:proofErr w:type="spellEnd"/>
       <w:r>
+        <w:t xml:space="preserve">. Мобилну </w:t>
+      </w:r>
+      <w:proofErr w:type="spellStart"/>
+      <w:r>
+        <w:t>станицу</w:t>
+      </w:r>
+      <w:proofErr w:type="spellEnd"/>
+      <w:r>
+        <w:t xml:space="preserve"> </w:t>
+      </w:r>
+      <w:proofErr w:type="spellStart"/>
+      <w:r>
+        <w:t>носи</w:t>
+      </w:r>
+      <w:proofErr w:type="spellEnd"/>
+      <w:r>
+        <w:t xml:space="preserve"> </w:t>
+      </w:r>
+      <w:proofErr w:type="spellStart"/>
+      <w:r>
+        <w:t>сам</w:t>
+      </w:r>
+      <w:proofErr w:type="spellEnd"/>
+      <w:r>
+        <w:t xml:space="preserve"> </w:t>
+      </w:r>
+      <w:proofErr w:type="spellStart"/>
+      <w:r>
+        <w:t>корисник</w:t>
+      </w:r>
+      <w:proofErr w:type="spellEnd"/>
+      <w:r>
         <w:t xml:space="preserve">. </w:t>
       </w:r>
       <w:proofErr w:type="spellStart"/>
       <w:r>
-        <w:t>Мобилну</w:t>
-      </w:r>
-      <w:proofErr w:type="spellEnd"/>
-      <w:r>
-        <w:t xml:space="preserve"> </w:t>
-      </w:r>
-      <w:proofErr w:type="spellStart"/>
-      <w:r>
-        <w:t>станицу</w:t>
-      </w:r>
-      <w:proofErr w:type="spellEnd"/>
-      <w:r>
-        <w:t xml:space="preserve"> </w:t>
-      </w:r>
-      <w:proofErr w:type="spellStart"/>
-      <w:r>
-        <w:t>носи</w:t>
-      </w:r>
-      <w:proofErr w:type="spellEnd"/>
-      <w:r>
-        <w:t xml:space="preserve"> </w:t>
-      </w:r>
-      <w:proofErr w:type="spellStart"/>
-      <w:r>
-        <w:t>сам</w:t>
-      </w:r>
-      <w:proofErr w:type="spellEnd"/>
-      <w:r>
-        <w:t xml:space="preserve"> </w:t>
-      </w:r>
-      <w:proofErr w:type="spellStart"/>
-      <w:r>
-        <w:t>корисник</w:t>
-      </w:r>
-      <w:proofErr w:type="spellEnd"/>
-      <w:r>
-        <w:t xml:space="preserve">. </w:t>
-      </w:r>
-      <w:proofErr w:type="spellStart"/>
-      <w:r>
         <w:t>Састоји</w:t>
       </w:r>
       <w:proofErr w:type="spellEnd"/>
       <w:r>
-        <w:t xml:space="preserve"> </w:t>
-      </w:r>
-      <w:proofErr w:type="spellStart"/>
-      <w:r>
-        <w:t>се</w:t>
-      </w:r>
-      <w:proofErr w:type="spellEnd"/>
-      <w:r>
-        <w:t xml:space="preserve"> </w:t>
+        <w:t xml:space="preserve"> се </w:t>
       </w:r>
       <w:proofErr w:type="spellStart"/>
       <w:r>
@@ -25834,7 +25818,7 @@
 </file>
 
 <file path=word/endnotes.xml><?xml version="1.0" encoding="utf-8"?>
-<w:endnotes xmlns:wpc="http://schemas.microsoft.com/office/word/2010/wordprocessingCanvas" xmlns:cx="http://schemas.microsoft.com/office/drawing/2014/chartex" xmlns:cx1="http://schemas.microsoft.com/office/drawing/2015/9/8/chartex" xmlns:cx2="http://schemas.microsoft.com/office/drawing/2015/10/21/chartex" xmlns:cx3="http://schemas.microsoft.com/office/drawing/2016/5/9/chartex" xmlns:cx4="http://schemas.microsoft.com/office/drawing/2016/5/10/chartex" xmlns:cx5="http://schemas.microsoft.com/office/drawing/2016/5/11/chartex" xmlns:cx6="http://schemas.microsoft.com/office/drawing/2016/5/12/chartex" xmlns:cx7="http://schemas.microsoft.com/office/drawing/2016/5/13/chartex" xmlns:cx8="http://schemas.microsoft.com/office/drawing/2016/5/14/chartex" xmlns:mc="http://schemas.openxmlformats.org/markup-compatibility/2006" xmlns:aink="http://schemas.microsoft.com/office/drawing/2016/ink" xmlns:am3d="http://schemas.microsoft.com/office/drawing/2017/model3d" xmlns:o="urn:schemas-microsoft-com:office:office" xmlns:oel="http://schemas.microsoft.com/office/2019/extlst" xmlns:r="http://schemas.openxmlformats.org/officeDocument/2006/relationships" xmlns:m="http://schemas.openxmlformats.org/officeDocument/2006/math" xmlns:v="urn:schemas-microsoft-com:vml" xmlns:wp14="http://schemas.microsoft.com/office/word/2010/wordprocessingDrawing" xmlns:wp="http://schemas.openxmlformats.org/drawingml/2006/wordprocessingDrawing" xmlns:w10="urn:schemas-microsoft-com:office:word" xmlns:w="http://schemas.openxmlformats.org/wordprocessingml/2006/main" xmlns:w14="http://schemas.microsoft.com/office/word/2010/wordml" xmlns:w15="http://schemas.microsoft.com/office/word/2012/wordml" xmlns:w16cex="http://schemas.microsoft.com/office/word/2018/wordml/cex" xmlns:w16cid="http://schemas.microsoft.com/office/word/2016/wordml/cid" xmlns:w16="http://schemas.microsoft.com/office/word/2018/wordml" xmlns:w16du="http://schemas.microsoft.com/office/word/2023/wordml/word16du" xmlns:w16sdtdh="http://schemas.microsoft.com/office/word/2020/wordml/sdtdatahash" xmlns:w16se="http://schemas.microsoft.com/office/word/2015/wordml/symex" xmlns:wpg="http://schemas.microsoft.com/office/word/2010/wordprocessingGroup" xmlns:wpi="http://schemas.microsoft.com/office/word/2010/wordprocessingInk" xmlns:wne="http://schemas.microsoft.com/office/word/2006/wordml" xmlns:wps="http://schemas.microsoft.com/office/word/2010/wordprocessingShape" mc:Ignorable="w14 w15 w16se w16cid w16 w16cex w16sdtdh wp14">
+<w:endnotes xmlns:wpc="http://schemas.microsoft.com/office/word/2010/wordprocessingCanvas" xmlns:cx="http://schemas.microsoft.com/office/drawing/2014/chartex" xmlns:cx1="http://schemas.microsoft.com/office/drawing/2015/9/8/chartex" xmlns:cx2="http://schemas.microsoft.com/office/drawing/2015/10/21/chartex" xmlns:cx3="http://schemas.microsoft.com/office/drawing/2016/5/9/chartex" xmlns:cx4="http://schemas.microsoft.com/office/drawing/2016/5/10/chartex" xmlns:cx5="http://schemas.microsoft.com/office/drawing/2016/5/11/chartex" xmlns:cx6="http://schemas.microsoft.com/office/drawing/2016/5/12/chartex" xmlns:cx7="http://schemas.microsoft.com/office/drawing/2016/5/13/chartex" xmlns:cx8="http://schemas.microsoft.com/office/drawing/2016/5/14/chartex" xmlns:mc="http://schemas.openxmlformats.org/markup-compatibility/2006" xmlns:aink="http://schemas.microsoft.com/office/drawing/2016/ink" xmlns:am3d="http://schemas.microsoft.com/office/drawing/2017/model3d" xmlns:o="urn:schemas-microsoft-com:office:office" xmlns:oel="http://schemas.microsoft.com/office/2019/extlst" xmlns:r="http://schemas.openxmlformats.org/officeDocument/2006/relationships" xmlns:m="http://schemas.openxmlformats.org/officeDocument/2006/math" xmlns:v="urn:schemas-microsoft-com:vml" xmlns:wp14="http://schemas.microsoft.com/office/word/2010/wordprocessingDrawing" xmlns:wp="http://schemas.openxmlformats.org/drawingml/2006/wordprocessingDrawing" xmlns:w10="urn:schemas-microsoft-com:office:word" xmlns:w="http://schemas.openxmlformats.org/wordprocessingml/2006/main" xmlns:w14="http://schemas.microsoft.com/office/word/2010/wordml" xmlns:w15="http://schemas.microsoft.com/office/word/2012/wordml" xmlns:w16cex="http://schemas.microsoft.com/office/word/2018/wordml/cex" xmlns:w16cid="http://schemas.microsoft.com/office/word/2016/wordml/cid" xmlns:w16="http://schemas.microsoft.com/office/word/2018/wordml" xmlns:w16sdtdh="http://schemas.microsoft.com/office/word/2020/wordml/sdtdatahash" xmlns:w16se="http://schemas.microsoft.com/office/word/2015/wordml/symex" xmlns:wpg="http://schemas.microsoft.com/office/word/2010/wordprocessingGroup" xmlns:wpi="http://schemas.microsoft.com/office/word/2010/wordprocessingInk" xmlns:wne="http://schemas.microsoft.com/office/word/2006/wordml" xmlns:wps="http://schemas.microsoft.com/office/word/2010/wordprocessingShape" mc:Ignorable="w14 w15 w16se w16cid w16 w16cex w16sdtdh wp14">
   <w:endnote w:type="separator" w:id="-1">
     <w:p>
       <w:r>
@@ -25853,7 +25837,7 @@
 </file>
 
 <file path=word/footer1.xml><?xml version="1.0" encoding="utf-8"?>
-<w:ftr xmlns:wpc="http://schemas.microsoft.com/office/word/2010/wordprocessingCanvas" xmlns:cx="http://schemas.microsoft.com/office/drawing/2014/chartex" xmlns:cx1="http://schemas.microsoft.com/office/drawing/2015/9/8/chartex" xmlns:cx2="http://schemas.microsoft.com/office/drawing/2015/10/21/chartex" xmlns:cx3="http://schemas.microsoft.com/office/drawing/2016/5/9/chartex" xmlns:cx4="http://schemas.microsoft.com/office/drawing/2016/5/10/chartex" xmlns:cx5="http://schemas.microsoft.com/office/drawing/2016/5/11/chartex" xmlns:cx6="http://schemas.microsoft.com/office/drawing/2016/5/12/chartex" xmlns:cx7="http://schemas.microsoft.com/office/drawing/2016/5/13/chartex" xmlns:cx8="http://schemas.microsoft.com/office/drawing/2016/5/14/chartex" xmlns:mc="http://schemas.openxmlformats.org/markup-compatibility/2006" xmlns:aink="http://schemas.microsoft.com/office/drawing/2016/ink" xmlns:am3d="http://schemas.microsoft.com/office/drawing/2017/model3d" xmlns:o="urn:schemas-microsoft-com:office:office" xmlns:oel="http://schemas.microsoft.com/office/2019/extlst" xmlns:r="http://schemas.openxmlformats.org/officeDocument/2006/relationships" xmlns:m="http://schemas.openxmlformats.org/officeDocument/2006/math" xmlns:v="urn:schemas-microsoft-com:vml" xmlns:wp14="http://schemas.microsoft.com/office/word/2010/wordprocessingDrawing" xmlns:wp="http://schemas.openxmlformats.org/drawingml/2006/wordprocessingDrawing" xmlns:w10="urn:schemas-microsoft-com:office:word" xmlns:w="http://schemas.openxmlformats.org/wordprocessingml/2006/main" xmlns:w14="http://schemas.microsoft.com/office/word/2010/wordml" xmlns:w15="http://schemas.microsoft.com/office/word/2012/wordml" xmlns:w16cex="http://schemas.microsoft.com/office/word/2018/wordml/cex" xmlns:w16cid="http://schemas.microsoft.com/office/word/2016/wordml/cid" xmlns:w16="http://schemas.microsoft.com/office/word/2018/wordml" xmlns:w16du="http://schemas.microsoft.com/office/word/2023/wordml/word16du" xmlns:w16sdtdh="http://schemas.microsoft.com/office/word/2020/wordml/sdtdatahash" xmlns:w16se="http://schemas.microsoft.com/office/word/2015/wordml/symex" xmlns:wpg="http://schemas.microsoft.com/office/word/2010/wordprocessingGroup" xmlns:wpi="http://schemas.microsoft.com/office/word/2010/wordprocessingInk" xmlns:wne="http://schemas.microsoft.com/office/word/2006/wordml" xmlns:wps="http://schemas.microsoft.com/office/word/2010/wordprocessingShape" mc:Ignorable="w14 w15 w16se w16cid w16 w16cex w16sdtdh wp14">
+<w:ftr xmlns:wpc="http://schemas.microsoft.com/office/word/2010/wordprocessingCanvas" xmlns:cx="http://schemas.microsoft.com/office/drawing/2014/chartex" xmlns:cx1="http://schemas.microsoft.com/office/drawing/2015/9/8/chartex" xmlns:cx2="http://schemas.microsoft.com/office/drawing/2015/10/21/chartex" xmlns:cx3="http://schemas.microsoft.com/office/drawing/2016/5/9/chartex" xmlns:cx4="http://schemas.microsoft.com/office/drawing/2016/5/10/chartex" xmlns:cx5="http://schemas.microsoft.com/office/drawing/2016/5/11/chartex" xmlns:cx6="http://schemas.microsoft.com/office/drawing/2016/5/12/chartex" xmlns:cx7="http://schemas.microsoft.com/office/drawing/2016/5/13/chartex" xmlns:cx8="http://schemas.microsoft.com/office/drawing/2016/5/14/chartex" xmlns:mc="http://schemas.openxmlformats.org/markup-compatibility/2006" xmlns:aink="http://schemas.microsoft.com/office/drawing/2016/ink" xmlns:am3d="http://schemas.microsoft.com/office/drawing/2017/model3d" xmlns:o="urn:schemas-microsoft-com:office:office" xmlns:oel="http://schemas.microsoft.com/office/2019/extlst" xmlns:r="http://schemas.openxmlformats.org/officeDocument/2006/relationships" xmlns:m="http://schemas.openxmlformats.org/officeDocument/2006/math" xmlns:v="urn:schemas-microsoft-com:vml" xmlns:wp14="http://schemas.microsoft.com/office/word/2010/wordprocessingDrawing" xmlns:wp="http://schemas.openxmlformats.org/drawingml/2006/wordprocessingDrawing" xmlns:w10="urn:schemas-microsoft-com:office:word" xmlns:w="http://schemas.openxmlformats.org/wordprocessingml/2006/main" xmlns:w14="http://schemas.microsoft.com/office/word/2010/wordml" xmlns:w15="http://schemas.microsoft.com/office/word/2012/wordml" xmlns:w16cex="http://schemas.microsoft.com/office/word/2018/wordml/cex" xmlns:w16cid="http://schemas.microsoft.com/office/word/2016/wordml/cid" xmlns:w16="http://schemas.microsoft.com/office/word/2018/wordml" xmlns:w16sdtdh="http://schemas.microsoft.com/office/word/2020/wordml/sdtdatahash" xmlns:w16se="http://schemas.microsoft.com/office/word/2015/wordml/symex" xmlns:wpg="http://schemas.microsoft.com/office/word/2010/wordprocessingGroup" xmlns:wpi="http://schemas.microsoft.com/office/word/2010/wordprocessingInk" xmlns:wne="http://schemas.microsoft.com/office/word/2006/wordml" xmlns:wps="http://schemas.microsoft.com/office/word/2010/wordprocessingShape" mc:Ignorable="w14 w15 w16se w16cid w16 w16cex w16sdtdh wp14">
   <w:p>
     <w:pPr>
       <w:pStyle w:val="Footer"/>
@@ -25876,7 +25860,7 @@
 </file>
 
 <file path=word/footer2.xml><?xml version="1.0" encoding="utf-8"?>
-<w:ftr xmlns:wpc="http://schemas.microsoft.com/office/word/2010/wordprocessingCanvas" xmlns:cx="http://schemas.microsoft.com/office/drawing/2014/chartex" xmlns:cx1="http://schemas.microsoft.com/office/drawing/2015/9/8/chartex" xmlns:cx2="http://schemas.microsoft.com/office/drawing/2015/10/21/chartex" xmlns:cx3="http://schemas.microsoft.com/office/drawing/2016/5/9/chartex" xmlns:cx4="http://schemas.microsoft.com/office/drawing/2016/5/10/chartex" xmlns:cx5="http://schemas.microsoft.com/office/drawing/2016/5/11/chartex" xmlns:cx6="http://schemas.microsoft.com/office/drawing/2016/5/12/chartex" xmlns:cx7="http://schemas.microsoft.com/office/drawing/2016/5/13/chartex" xmlns:cx8="http://schemas.microsoft.com/office/drawing/2016/5/14/chartex" xmlns:mc="http://schemas.openxmlformats.org/markup-compatibility/2006" xmlns:aink="http://schemas.microsoft.com/office/drawing/2016/ink" xmlns:am3d="http://schemas.microsoft.com/office/drawing/2017/model3d" xmlns:o="urn:schemas-microsoft-com:office:office" xmlns:oel="http://schemas.microsoft.com/office/2019/extlst" xmlns:r="http://schemas.openxmlformats.org/officeDocument/2006/relationships" xmlns:m="http://schemas.openxmlformats.org/officeDocument/2006/math" xmlns:v="urn:schemas-microsoft-com:vml" xmlns:wp14="http://schemas.microsoft.com/office/word/2010/wordprocessingDrawing" xmlns:wp="http://schemas.openxmlformats.org/drawingml/2006/wordprocessingDrawing" xmlns:w10="urn:schemas-microsoft-com:office:word" xmlns:w="http://schemas.openxmlformats.org/wordprocessingml/2006/main" xmlns:w14="http://schemas.microsoft.com/office/word/2010/wordml" xmlns:w15="http://schemas.microsoft.com/office/word/2012/wordml" xmlns:w16cex="http://schemas.microsoft.com/office/word/2018/wordml/cex" xmlns:w16cid="http://schemas.microsoft.com/office/word/2016/wordml/cid" xmlns:w16="http://schemas.microsoft.com/office/word/2018/wordml" xmlns:w16du="http://schemas.microsoft.com/office/word/2023/wordml/word16du" xmlns:w16sdtdh="http://schemas.microsoft.com/office/word/2020/wordml/sdtdatahash" xmlns:w16se="http://schemas.microsoft.com/office/word/2015/wordml/symex" xmlns:wpg="http://schemas.microsoft.com/office/word/2010/wordprocessingGroup" xmlns:wpi="http://schemas.microsoft.com/office/word/2010/wordprocessingInk" xmlns:wne="http://schemas.microsoft.com/office/word/2006/wordml" xmlns:wps="http://schemas.microsoft.com/office/word/2010/wordprocessingShape" mc:Ignorable="w14 w15 w16se w16cid w16 w16cex w16sdtdh wp14">
+<w:ftr xmlns:wpc="http://schemas.microsoft.com/office/word/2010/wordprocessingCanvas" xmlns:cx="http://schemas.microsoft.com/office/drawing/2014/chartex" xmlns:cx1="http://schemas.microsoft.com/office/drawing/2015/9/8/chartex" xmlns:cx2="http://schemas.microsoft.com/office/drawing/2015/10/21/chartex" xmlns:cx3="http://schemas.microsoft.com/office/drawing/2016/5/9/chartex" xmlns:cx4="http://schemas.microsoft.com/office/drawing/2016/5/10/chartex" xmlns:cx5="http://schemas.microsoft.com/office/drawing/2016/5/11/chartex" xmlns:cx6="http://schemas.microsoft.com/office/drawing/2016/5/12/chartex" xmlns:cx7="http://schemas.microsoft.com/office/drawing/2016/5/13/chartex" xmlns:cx8="http://schemas.microsoft.com/office/drawing/2016/5/14/chartex" xmlns:mc="http://schemas.openxmlformats.org/markup-compatibility/2006" xmlns:aink="http://schemas.microsoft.com/office/drawing/2016/ink" xmlns:am3d="http://schemas.microsoft.com/office/drawing/2017/model3d" xmlns:o="urn:schemas-microsoft-com:office:office" xmlns:oel="http://schemas.microsoft.com/office/2019/extlst" xmlns:r="http://schemas.openxmlformats.org/officeDocument/2006/relationships" xmlns:m="http://schemas.openxmlformats.org/officeDocument/2006/math" xmlns:v="urn:schemas-microsoft-com:vml" xmlns:wp14="http://schemas.microsoft.com/office/word/2010/wordprocessingDrawing" xmlns:wp="http://schemas.openxmlformats.org/drawingml/2006/wordprocessingDrawing" xmlns:w10="urn:schemas-microsoft-com:office:word" xmlns:w="http://schemas.openxmlformats.org/wordprocessingml/2006/main" xmlns:w14="http://schemas.microsoft.com/office/word/2010/wordml" xmlns:w15="http://schemas.microsoft.com/office/word/2012/wordml" xmlns:w16cex="http://schemas.microsoft.com/office/word/2018/wordml/cex" xmlns:w16cid="http://schemas.microsoft.com/office/word/2016/wordml/cid" xmlns:w16="http://schemas.microsoft.com/office/word/2018/wordml" xmlns:w16sdtdh="http://schemas.microsoft.com/office/word/2020/wordml/sdtdatahash" xmlns:w16se="http://schemas.microsoft.com/office/word/2015/wordml/symex" xmlns:wpg="http://schemas.microsoft.com/office/word/2010/wordprocessingGroup" xmlns:wpi="http://schemas.microsoft.com/office/word/2010/wordprocessingInk" xmlns:wne="http://schemas.microsoft.com/office/word/2006/wordml" xmlns:wps="http://schemas.microsoft.com/office/word/2010/wordprocessingShape" mc:Ignorable="w14 w15 w16se w16cid w16 w16cex w16sdtdh wp14">
   <w:sdt>
     <w:sdtPr>
       <w:id w:val="1906180642"/>
@@ -25919,7 +25903,7 @@
 </file>
 
 <file path=word/footer3.xml><?xml version="1.0" encoding="utf-8"?>
-<w:ftr xmlns:wpc="http://schemas.microsoft.com/office/word/2010/wordprocessingCanvas" xmlns:cx="http://schemas.microsoft.com/office/drawing/2014/chartex" xmlns:cx1="http://schemas.microsoft.com/office/drawing/2015/9/8/chartex" xmlns:cx2="http://schemas.microsoft.com/office/drawing/2015/10/21/chartex" xmlns:cx3="http://schemas.microsoft.com/office/drawing/2016/5/9/chartex" xmlns:cx4="http://schemas.microsoft.com/office/drawing/2016/5/10/chartex" xmlns:cx5="http://schemas.microsoft.com/office/drawing/2016/5/11/chartex" xmlns:cx6="http://schemas.microsoft.com/office/drawing/2016/5/12/chartex" xmlns:cx7="http://schemas.microsoft.com/office/drawing/2016/5/13/chartex" xmlns:cx8="http://schemas.microsoft.com/office/drawing/2016/5/14/chartex" xmlns:mc="http://schemas.openxmlformats.org/markup-compatibility/2006" xmlns:aink="http://schemas.microsoft.com/office/drawing/2016/ink" xmlns:am3d="http://schemas.microsoft.com/office/drawing/2017/model3d" xmlns:o="urn:schemas-microsoft-com:office:office" xmlns:oel="http://schemas.microsoft.com/office/2019/extlst" xmlns:r="http://schemas.openxmlformats.org/officeDocument/2006/relationships" xmlns:m="http://schemas.openxmlformats.org/officeDocument/2006/math" xmlns:v="urn:schemas-microsoft-com:vml" xmlns:wp14="http://schemas.microsoft.com/office/word/2010/wordprocessingDrawing" xmlns:wp="http://schemas.openxmlformats.org/drawingml/2006/wordprocessingDrawing" xmlns:w10="urn:schemas-microsoft-com:office:word" xmlns:w="http://schemas.openxmlformats.org/wordprocessingml/2006/main" xmlns:w14="http://schemas.microsoft.com/office/word/2010/wordml" xmlns:w15="http://schemas.microsoft.com/office/word/2012/wordml" xmlns:w16cex="http://schemas.microsoft.com/office/word/2018/wordml/cex" xmlns:w16cid="http://schemas.microsoft.com/office/word/2016/wordml/cid" xmlns:w16="http://schemas.microsoft.com/office/word/2018/wordml" xmlns:w16du="http://schemas.microsoft.com/office/word/2023/wordml/word16du" xmlns:w16sdtdh="http://schemas.microsoft.com/office/word/2020/wordml/sdtdatahash" xmlns:w16se="http://schemas.microsoft.com/office/word/2015/wordml/symex" xmlns:wpg="http://schemas.microsoft.com/office/word/2010/wordprocessingGroup" xmlns:wpi="http://schemas.microsoft.com/office/word/2010/wordprocessingInk" xmlns:wne="http://schemas.microsoft.com/office/word/2006/wordml" xmlns:wps="http://schemas.microsoft.com/office/word/2010/wordprocessingShape" mc:Ignorable="w14 w15 w16se w16cid w16 w16cex w16sdtdh wp14">
+<w:ftr xmlns:wpc="http://schemas.microsoft.com/office/word/2010/wordprocessingCanvas" xmlns:cx="http://schemas.microsoft.com/office/drawing/2014/chartex" xmlns:cx1="http://schemas.microsoft.com/office/drawing/2015/9/8/chartex" xmlns:cx2="http://schemas.microsoft.com/office/drawing/2015/10/21/chartex" xmlns:cx3="http://schemas.microsoft.com/office/drawing/2016/5/9/chartex" xmlns:cx4="http://schemas.microsoft.com/office/drawing/2016/5/10/chartex" xmlns:cx5="http://schemas.microsoft.com/office/drawing/2016/5/11/chartex" xmlns:cx6="http://schemas.microsoft.com/office/drawing/2016/5/12/chartex" xmlns:cx7="http://schemas.microsoft.com/office/drawing/2016/5/13/chartex" xmlns:cx8="http://schemas.microsoft.com/office/drawing/2016/5/14/chartex" xmlns:mc="http://schemas.openxmlformats.org/markup-compatibility/2006" xmlns:aink="http://schemas.microsoft.com/office/drawing/2016/ink" xmlns:am3d="http://schemas.microsoft.com/office/drawing/2017/model3d" xmlns:o="urn:schemas-microsoft-com:office:office" xmlns:oel="http://schemas.microsoft.com/office/2019/extlst" xmlns:r="http://schemas.openxmlformats.org/officeDocument/2006/relationships" xmlns:m="http://schemas.openxmlformats.org/officeDocument/2006/math" xmlns:v="urn:schemas-microsoft-com:vml" xmlns:wp14="http://schemas.microsoft.com/office/word/2010/wordprocessingDrawing" xmlns:wp="http://schemas.openxmlformats.org/drawingml/2006/wordprocessingDrawing" xmlns:w10="urn:schemas-microsoft-com:office:word" xmlns:w="http://schemas.openxmlformats.org/wordprocessingml/2006/main" xmlns:w14="http://schemas.microsoft.com/office/word/2010/wordml" xmlns:w15="http://schemas.microsoft.com/office/word/2012/wordml" xmlns:w16cex="http://schemas.microsoft.com/office/word/2018/wordml/cex" xmlns:w16cid="http://schemas.microsoft.com/office/word/2016/wordml/cid" xmlns:w16="http://schemas.microsoft.com/office/word/2018/wordml" xmlns:w16sdtdh="http://schemas.microsoft.com/office/word/2020/wordml/sdtdatahash" xmlns:w16se="http://schemas.microsoft.com/office/word/2015/wordml/symex" xmlns:wpg="http://schemas.microsoft.com/office/word/2010/wordprocessingGroup" xmlns:wpi="http://schemas.microsoft.com/office/word/2010/wordprocessingInk" xmlns:wne="http://schemas.microsoft.com/office/word/2006/wordml" xmlns:wps="http://schemas.microsoft.com/office/word/2010/wordprocessingShape" mc:Ignorable="w14 w15 w16se w16cid w16 w16cex w16sdtdh wp14">
   <w:sdt>
     <w:sdtPr>
       <w:id w:val="-185446570"/>
@@ -25972,7 +25956,7 @@
 </file>
 
 <file path=word/footer4.xml><?xml version="1.0" encoding="utf-8"?>
-<w:ftr xmlns:wpc="http://schemas.microsoft.com/office/word/2010/wordprocessingCanvas" xmlns:cx="http://schemas.microsoft.com/office/drawing/2014/chartex" xmlns:cx1="http://schemas.microsoft.com/office/drawing/2015/9/8/chartex" xmlns:cx2="http://schemas.microsoft.com/office/drawing/2015/10/21/chartex" xmlns:cx3="http://schemas.microsoft.com/office/drawing/2016/5/9/chartex" xmlns:cx4="http://schemas.microsoft.com/office/drawing/2016/5/10/chartex" xmlns:cx5="http://schemas.microsoft.com/office/drawing/2016/5/11/chartex" xmlns:cx6="http://schemas.microsoft.com/office/drawing/2016/5/12/chartex" xmlns:cx7="http://schemas.microsoft.com/office/drawing/2016/5/13/chartex" xmlns:cx8="http://schemas.microsoft.com/office/drawing/2016/5/14/chartex" xmlns:mc="http://schemas.openxmlformats.org/markup-compatibility/2006" xmlns:aink="http://schemas.microsoft.com/office/drawing/2016/ink" xmlns:am3d="http://schemas.microsoft.com/office/drawing/2017/model3d" xmlns:o="urn:schemas-microsoft-com:office:office" xmlns:oel="http://schemas.microsoft.com/office/2019/extlst" xmlns:r="http://schemas.openxmlformats.org/officeDocument/2006/relationships" xmlns:m="http://schemas.openxmlformats.org/officeDocument/2006/math" xmlns:v="urn:schemas-microsoft-com:vml" xmlns:wp14="http://schemas.microsoft.com/office/word/2010/wordprocessingDrawing" xmlns:wp="http://schemas.openxmlformats.org/drawingml/2006/wordprocessingDrawing" xmlns:w10="urn:schemas-microsoft-com:office:word" xmlns:w="http://schemas.openxmlformats.org/wordprocessingml/2006/main" xmlns:w14="http://schemas.microsoft.com/office/word/2010/wordml" xmlns:w15="http://schemas.microsoft.com/office/word/2012/wordml" xmlns:w16cex="http://schemas.microsoft.com/office/word/2018/wordml/cex" xmlns:w16cid="http://schemas.microsoft.com/office/word/2016/wordml/cid" xmlns:w16="http://schemas.microsoft.com/office/word/2018/wordml" xmlns:w16du="http://schemas.microsoft.com/office/word/2023/wordml/word16du" xmlns:w16sdtdh="http://schemas.microsoft.com/office/word/2020/wordml/sdtdatahash" xmlns:w16se="http://schemas.microsoft.com/office/word/2015/wordml/symex" xmlns:wpg="http://schemas.microsoft.com/office/word/2010/wordprocessingGroup" xmlns:wpi="http://schemas.microsoft.com/office/word/2010/wordprocessingInk" xmlns:wne="http://schemas.microsoft.com/office/word/2006/wordml" xmlns:wps="http://schemas.microsoft.com/office/word/2010/wordprocessingShape" mc:Ignorable="w14 w15 w16se w16cid w16 w16cex w16sdtdh wp14">
+<w:ftr xmlns:wpc="http://schemas.microsoft.com/office/word/2010/wordprocessingCanvas" xmlns:cx="http://schemas.microsoft.com/office/drawing/2014/chartex" xmlns:cx1="http://schemas.microsoft.com/office/drawing/2015/9/8/chartex" xmlns:cx2="http://schemas.microsoft.com/office/drawing/2015/10/21/chartex" xmlns:cx3="http://schemas.microsoft.com/office/drawing/2016/5/9/chartex" xmlns:cx4="http://schemas.microsoft.com/office/drawing/2016/5/10/chartex" xmlns:cx5="http://schemas.microsoft.com/office/drawing/2016/5/11/chartex" xmlns:cx6="http://schemas.microsoft.com/office/drawing/2016/5/12/chartex" xmlns:cx7="http://schemas.microsoft.com/office/drawing/2016/5/13/chartex" xmlns:cx8="http://schemas.microsoft.com/office/drawing/2016/5/14/chartex" xmlns:mc="http://schemas.openxmlformats.org/markup-compatibility/2006" xmlns:aink="http://schemas.microsoft.com/office/drawing/2016/ink" xmlns:am3d="http://schemas.microsoft.com/office/drawing/2017/model3d" xmlns:o="urn:schemas-microsoft-com:office:office" xmlns:oel="http://schemas.microsoft.com/office/2019/extlst" xmlns:r="http://schemas.openxmlformats.org/officeDocument/2006/relationships" xmlns:m="http://schemas.openxmlformats.org/officeDocument/2006/math" xmlns:v="urn:schemas-microsoft-com:vml" xmlns:wp14="http://schemas.microsoft.com/office/word/2010/wordprocessingDrawing" xmlns:wp="http://schemas.openxmlformats.org/drawingml/2006/wordprocessingDrawing" xmlns:w10="urn:schemas-microsoft-com:office:word" xmlns:w="http://schemas.openxmlformats.org/wordprocessingml/2006/main" xmlns:w14="http://schemas.microsoft.com/office/word/2010/wordml" xmlns:w15="http://schemas.microsoft.com/office/word/2012/wordml" xmlns:w16cex="http://schemas.microsoft.com/office/word/2018/wordml/cex" xmlns:w16cid="http://schemas.microsoft.com/office/word/2016/wordml/cid" xmlns:w16="http://schemas.microsoft.com/office/word/2018/wordml" xmlns:w16sdtdh="http://schemas.microsoft.com/office/word/2020/wordml/sdtdatahash" xmlns:w16se="http://schemas.microsoft.com/office/word/2015/wordml/symex" xmlns:wpg="http://schemas.microsoft.com/office/word/2010/wordprocessingGroup" xmlns:wpi="http://schemas.microsoft.com/office/word/2010/wordprocessingInk" xmlns:wne="http://schemas.microsoft.com/office/word/2006/wordml" xmlns:wps="http://schemas.microsoft.com/office/word/2010/wordprocessingShape" mc:Ignorable="w14 w15 w16se w16cid w16 w16cex w16sdtdh wp14">
   <w:sdt>
     <w:sdtPr>
       <w:id w:val="565922337"/>
@@ -26028,7 +26012,7 @@
 </file>
 
 <file path=word/footer5.xml><?xml version="1.0" encoding="utf-8"?>
-<w:ftr xmlns:wpc="http://schemas.microsoft.com/office/word/2010/wordprocessingCanvas" xmlns:cx="http://schemas.microsoft.com/office/drawing/2014/chartex" xmlns:cx1="http://schemas.microsoft.com/office/drawing/2015/9/8/chartex" xmlns:cx2="http://schemas.microsoft.com/office/drawing/2015/10/21/chartex" xmlns:cx3="http://schemas.microsoft.com/office/drawing/2016/5/9/chartex" xmlns:cx4="http://schemas.microsoft.com/office/drawing/2016/5/10/chartex" xmlns:cx5="http://schemas.microsoft.com/office/drawing/2016/5/11/chartex" xmlns:cx6="http://schemas.microsoft.com/office/drawing/2016/5/12/chartex" xmlns:cx7="http://schemas.microsoft.com/office/drawing/2016/5/13/chartex" xmlns:cx8="http://schemas.microsoft.com/office/drawing/2016/5/14/chartex" xmlns:mc="http://schemas.openxmlformats.org/markup-compatibility/2006" xmlns:aink="http://schemas.microsoft.com/office/drawing/2016/ink" xmlns:am3d="http://schemas.microsoft.com/office/drawing/2017/model3d" xmlns:o="urn:schemas-microsoft-com:office:office" xmlns:oel="http://schemas.microsoft.com/office/2019/extlst" xmlns:r="http://schemas.openxmlformats.org/officeDocument/2006/relationships" xmlns:m="http://schemas.openxmlformats.org/officeDocument/2006/math" xmlns:v="urn:schemas-microsoft-com:vml" xmlns:wp14="http://schemas.microsoft.com/office/word/2010/wordprocessingDrawing" xmlns:wp="http://schemas.openxmlformats.org/drawingml/2006/wordprocessingDrawing" xmlns:w10="urn:schemas-microsoft-com:office:word" xmlns:w="http://schemas.openxmlformats.org/wordprocessingml/2006/main" xmlns:w14="http://schemas.microsoft.com/office/word/2010/wordml" xmlns:w15="http://schemas.microsoft.com/office/word/2012/wordml" xmlns:w16cex="http://schemas.microsoft.com/office/word/2018/wordml/cex" xmlns:w16cid="http://schemas.microsoft.com/office/word/2016/wordml/cid" xmlns:w16="http://schemas.microsoft.com/office/word/2018/wordml" xmlns:w16du="http://schemas.microsoft.com/office/word/2023/wordml/word16du" xmlns:w16sdtdh="http://schemas.microsoft.com/office/word/2020/wordml/sdtdatahash" xmlns:w16se="http://schemas.microsoft.com/office/word/2015/wordml/symex" xmlns:wpg="http://schemas.microsoft.com/office/word/2010/wordprocessingGroup" xmlns:wpi="http://schemas.microsoft.com/office/word/2010/wordprocessingInk" xmlns:wne="http://schemas.microsoft.com/office/word/2006/wordml" xmlns:wps="http://schemas.microsoft.com/office/word/2010/wordprocessingShape" mc:Ignorable="w14 w15 w16se w16cid w16 w16cex w16sdtdh wp14">
+<w:ftr xmlns:wpc="http://schemas.microsoft.com/office/word/2010/wordprocessingCanvas" xmlns:cx="http://schemas.microsoft.com/office/drawing/2014/chartex" xmlns:cx1="http://schemas.microsoft.com/office/drawing/2015/9/8/chartex" xmlns:cx2="http://schemas.microsoft.com/office/drawing/2015/10/21/chartex" xmlns:cx3="http://schemas.microsoft.com/office/drawing/2016/5/9/chartex" xmlns:cx4="http://schemas.microsoft.com/office/drawing/2016/5/10/chartex" xmlns:cx5="http://schemas.microsoft.com/office/drawing/2016/5/11/chartex" xmlns:cx6="http://schemas.microsoft.com/office/drawing/2016/5/12/chartex" xmlns:cx7="http://schemas.microsoft.com/office/drawing/2016/5/13/chartex" xmlns:cx8="http://schemas.microsoft.com/office/drawing/2016/5/14/chartex" xmlns:mc="http://schemas.openxmlformats.org/markup-compatibility/2006" xmlns:aink="http://schemas.microsoft.com/office/drawing/2016/ink" xmlns:am3d="http://schemas.microsoft.com/office/drawing/2017/model3d" xmlns:o="urn:schemas-microsoft-com:office:office" xmlns:oel="http://schemas.microsoft.com/office/2019/extlst" xmlns:r="http://schemas.openxmlformats.org/officeDocument/2006/relationships" xmlns:m="http://schemas.openxmlformats.org/officeDocument/2006/math" xmlns:v="urn:schemas-microsoft-com:vml" xmlns:wp14="http://schemas.microsoft.com/office/word/2010/wordprocessingDrawing" xmlns:wp="http://schemas.openxmlformats.org/drawingml/2006/wordprocessingDrawing" xmlns:w10="urn:schemas-microsoft-com:office:word" xmlns:w="http://schemas.openxmlformats.org/wordprocessingml/2006/main" xmlns:w14="http://schemas.microsoft.com/office/word/2010/wordml" xmlns:w15="http://schemas.microsoft.com/office/word/2012/wordml" xmlns:w16cex="http://schemas.microsoft.com/office/word/2018/wordml/cex" xmlns:w16cid="http://schemas.microsoft.com/office/word/2016/wordml/cid" xmlns:w16="http://schemas.microsoft.com/office/word/2018/wordml" xmlns:w16sdtdh="http://schemas.microsoft.com/office/word/2020/wordml/sdtdatahash" xmlns:w16se="http://schemas.microsoft.com/office/word/2015/wordml/symex" xmlns:wpg="http://schemas.microsoft.com/office/word/2010/wordprocessingGroup" xmlns:wpi="http://schemas.microsoft.com/office/word/2010/wordprocessingInk" xmlns:wne="http://schemas.microsoft.com/office/word/2006/wordml" xmlns:wps="http://schemas.microsoft.com/office/word/2010/wordprocessingShape" mc:Ignorable="w14 w15 w16se w16cid w16 w16cex w16sdtdh wp14">
   <w:sdt>
     <w:sdtPr>
       <w:id w:val="-1557849469"/>
@@ -26094,7 +26078,7 @@
 </file>
 
 <file path=word/footnotes.xml><?xml version="1.0" encoding="utf-8"?>
-<w:footnotes xmlns:wpc="http://schemas.microsoft.com/office/word/2010/wordprocessingCanvas" xmlns:cx="http://schemas.microsoft.com/office/drawing/2014/chartex" xmlns:cx1="http://schemas.microsoft.com/office/drawing/2015/9/8/chartex" xmlns:cx2="http://schemas.microsoft.com/office/drawing/2015/10/21/chartex" xmlns:cx3="http://schemas.microsoft.com/office/drawing/2016/5/9/chartex" xmlns:cx4="http://schemas.microsoft.com/office/drawing/2016/5/10/chartex" xmlns:cx5="http://schemas.microsoft.com/office/drawing/2016/5/11/chartex" xmlns:cx6="http://schemas.microsoft.com/office/drawing/2016/5/12/chartex" xmlns:cx7="http://schemas.microsoft.com/office/drawing/2016/5/13/chartex" xmlns:cx8="http://schemas.microsoft.com/office/drawing/2016/5/14/chartex" xmlns:mc="http://schemas.openxmlformats.org/markup-compatibility/2006" xmlns:aink="http://schemas.microsoft.com/office/drawing/2016/ink" xmlns:am3d="http://schemas.microsoft.com/office/drawing/2017/model3d" xmlns:o="urn:schemas-microsoft-com:office:office" xmlns:oel="http://schemas.microsoft.com/office/2019/extlst" xmlns:r="http://schemas.openxmlformats.org/officeDocument/2006/relationships" xmlns:m="http://schemas.openxmlformats.org/officeDocument/2006/math" xmlns:v="urn:schemas-microsoft-com:vml" xmlns:wp14="http://schemas.microsoft.com/office/word/2010/wordprocessingDrawing" xmlns:wp="http://schemas.openxmlformats.org/drawingml/2006/wordprocessingDrawing" xmlns:w10="urn:schemas-microsoft-com:office:word" xmlns:w="http://schemas.openxmlformats.org/wordprocessingml/2006/main" xmlns:w14="http://schemas.microsoft.com/office/word/2010/wordml" xmlns:w15="http://schemas.microsoft.com/office/word/2012/wordml" xmlns:w16cex="http://schemas.microsoft.com/office/word/2018/wordml/cex" xmlns:w16cid="http://schemas.microsoft.com/office/word/2016/wordml/cid" xmlns:w16="http://schemas.microsoft.com/office/word/2018/wordml" xmlns:w16du="http://schemas.microsoft.com/office/word/2023/wordml/word16du" xmlns:w16sdtdh="http://schemas.microsoft.com/office/word/2020/wordml/sdtdatahash" xmlns:w16se="http://schemas.microsoft.com/office/word/2015/wordml/symex" xmlns:wpg="http://schemas.microsoft.com/office/word/2010/wordprocessingGroup" xmlns:wpi="http://schemas.microsoft.com/office/word/2010/wordprocessingInk" xmlns:wne="http://schemas.microsoft.com/office/word/2006/wordml" xmlns:wps="http://schemas.microsoft.com/office/word/2010/wordprocessingShape" mc:Ignorable="w14 w15 w16se w16cid w16 w16cex w16sdtdh wp14">
+<w:footnotes xmlns:wpc="http://schemas.microsoft.com/office/word/2010/wordprocessingCanvas" xmlns:cx="http://schemas.microsoft.com/office/drawing/2014/chartex" xmlns:cx1="http://schemas.microsoft.com/office/drawing/2015/9/8/chartex" xmlns:cx2="http://schemas.microsoft.com/office/drawing/2015/10/21/chartex" xmlns:cx3="http://schemas.microsoft.com/office/drawing/2016/5/9/chartex" xmlns:cx4="http://schemas.microsoft.com/office/drawing/2016/5/10/chartex" xmlns:cx5="http://schemas.microsoft.com/office/drawing/2016/5/11/chartex" xmlns:cx6="http://schemas.microsoft.com/office/drawing/2016/5/12/chartex" xmlns:cx7="http://schemas.microsoft.com/office/drawing/2016/5/13/chartex" xmlns:cx8="http://schemas.microsoft.com/office/drawing/2016/5/14/chartex" xmlns:mc="http://schemas.openxmlformats.org/markup-compatibility/2006" xmlns:aink="http://schemas.microsoft.com/office/drawing/2016/ink" xmlns:am3d="http://schemas.microsoft.com/office/drawing/2017/model3d" xmlns:o="urn:schemas-microsoft-com:office:office" xmlns:oel="http://schemas.microsoft.com/office/2019/extlst" xmlns:r="http://schemas.openxmlformats.org/officeDocument/2006/relationships" xmlns:m="http://schemas.openxmlformats.org/officeDocument/2006/math" xmlns:v="urn:schemas-microsoft-com:vml" xmlns:wp14="http://schemas.microsoft.com/office/word/2010/wordprocessingDrawing" xmlns:wp="http://schemas.openxmlformats.org/drawingml/2006/wordprocessingDrawing" xmlns:w10="urn:schemas-microsoft-com:office:word" xmlns:w="http://schemas.openxmlformats.org/wordprocessingml/2006/main" xmlns:w14="http://schemas.microsoft.com/office/word/2010/wordml" xmlns:w15="http://schemas.microsoft.com/office/word/2012/wordml" xmlns:w16cex="http://schemas.microsoft.com/office/word/2018/wordml/cex" xmlns:w16cid="http://schemas.microsoft.com/office/word/2016/wordml/cid" xmlns:w16="http://schemas.microsoft.com/office/word/2018/wordml" xmlns:w16sdtdh="http://schemas.microsoft.com/office/word/2020/wordml/sdtdatahash" xmlns:w16se="http://schemas.microsoft.com/office/word/2015/wordml/symex" xmlns:wpg="http://schemas.microsoft.com/office/word/2010/wordprocessingGroup" xmlns:wpi="http://schemas.microsoft.com/office/word/2010/wordprocessingInk" xmlns:wne="http://schemas.microsoft.com/office/word/2006/wordml" xmlns:wps="http://schemas.microsoft.com/office/word/2010/wordprocessingShape" mc:Ignorable="w14 w15 w16se w16cid w16 w16cex w16sdtdh wp14">
   <w:footnote w:type="separator" w:id="-1">
     <w:p>
       <w:r>
@@ -26131,120 +26115,17 @@
           <w:color w:val="000000"/>
           <w:shd w:val="clear" w:color="auto" w:fill="FFFFFF"/>
         </w:rPr>
-        <w:t xml:space="preserve">Global System for Mobile </w:t>
-      </w:r>
-      <w:proofErr w:type="spellStart"/>
-      <w:r>
-        <w:rPr>
-          <w:rFonts w:cs="Times New Roman"/>
-          <w:i/>
+        <w:t>Global System for Mobile Comunications</w:t>
+      </w:r>
+      <w:r>
+        <w:rPr>
+          <w:rFonts w:cs="Times New Roman"/>
           <w:iCs/>
           <w:color w:val="000000"/>
           <w:shd w:val="clear" w:color="auto" w:fill="FFFFFF"/>
         </w:rPr>
-        <w:t>Comunications</w:t>
-      </w:r>
-      <w:proofErr w:type="spellEnd"/>
-      <w:r>
-        <w:rPr>
-          <w:rFonts w:cs="Times New Roman"/>
-          <w:iCs/>
-          <w:color w:val="000000"/>
-          <w:shd w:val="clear" w:color="auto" w:fill="FFFFFF"/>
-        </w:rPr>
-        <w:t xml:space="preserve">- </w:t>
-      </w:r>
-      <w:proofErr w:type="spellStart"/>
-      <w:r>
-        <w:rPr>
-          <w:rFonts w:cs="Times New Roman"/>
-          <w:iCs/>
-          <w:color w:val="000000"/>
-          <w:shd w:val="clear" w:color="auto" w:fill="FFFFFF"/>
-        </w:rPr>
-        <w:t>Глобални</w:t>
-      </w:r>
-      <w:proofErr w:type="spellEnd"/>
-      <w:r>
-        <w:rPr>
-          <w:rFonts w:cs="Times New Roman"/>
-          <w:iCs/>
-          <w:color w:val="000000"/>
-          <w:shd w:val="clear" w:color="auto" w:fill="FFFFFF"/>
-        </w:rPr>
-        <w:t xml:space="preserve"> </w:t>
-      </w:r>
-      <w:proofErr w:type="spellStart"/>
-      <w:r>
-        <w:rPr>
-          <w:rFonts w:cs="Times New Roman"/>
-          <w:iCs/>
-          <w:color w:val="000000"/>
-          <w:shd w:val="clear" w:color="auto" w:fill="FFFFFF"/>
-        </w:rPr>
-        <w:t>систем</w:t>
-      </w:r>
-      <w:proofErr w:type="spellEnd"/>
-      <w:r>
-        <w:rPr>
-          <w:rFonts w:cs="Times New Roman"/>
-          <w:iCs/>
-          <w:color w:val="000000"/>
-          <w:shd w:val="clear" w:color="auto" w:fill="FFFFFF"/>
-        </w:rPr>
-        <w:t xml:space="preserve"> </w:t>
-      </w:r>
-      <w:proofErr w:type="spellStart"/>
-      <w:r>
-        <w:rPr>
-          <w:rFonts w:cs="Times New Roman"/>
-          <w:iCs/>
-          <w:color w:val="000000"/>
-          <w:shd w:val="clear" w:color="auto" w:fill="FFFFFF"/>
-        </w:rPr>
-        <w:t>за</w:t>
-      </w:r>
-      <w:proofErr w:type="spellEnd"/>
-      <w:r>
-        <w:rPr>
-          <w:rFonts w:cs="Times New Roman"/>
-          <w:iCs/>
-          <w:color w:val="000000"/>
-          <w:shd w:val="clear" w:color="auto" w:fill="FFFFFF"/>
-        </w:rPr>
-        <w:t xml:space="preserve"> </w:t>
-      </w:r>
-      <w:proofErr w:type="spellStart"/>
-      <w:r>
-        <w:rPr>
-          <w:rFonts w:cs="Times New Roman"/>
-          <w:iCs/>
-          <w:color w:val="000000"/>
-          <w:shd w:val="clear" w:color="auto" w:fill="FFFFFF"/>
-        </w:rPr>
-        <w:t>мобилну</w:t>
-      </w:r>
-      <w:proofErr w:type="spellEnd"/>
-      <w:r>
-        <w:rPr>
-          <w:rFonts w:cs="Times New Roman"/>
-          <w:iCs/>
-          <w:color w:val="000000"/>
-          <w:shd w:val="clear" w:color="auto" w:fill="FFFFFF"/>
-        </w:rPr>
-        <w:t xml:space="preserve"> </w:t>
-      </w:r>
-      <w:proofErr w:type="spellStart"/>
-      <w:r>
-        <w:rPr>
-          <w:rFonts w:cs="Times New Roman"/>
-          <w:iCs/>
-          <w:color w:val="000000"/>
-          <w:shd w:val="clear" w:color="auto" w:fill="FFFFFF"/>
-        </w:rPr>
-        <w:t>комуникацију</w:t>
-      </w:r>
-      <w:proofErr w:type="spellEnd"/>
+        <w:t>- Глобални систем за мобилну комуникацију</w:t>
+      </w:r>
     </w:p>
   </w:footnote>
   <w:footnote w:id="2">
@@ -26279,7 +26160,7 @@
 </file>
 
 <file path=word/header1.xml><?xml version="1.0" encoding="utf-8"?>
-<w:hdr xmlns:wpc="http://schemas.microsoft.com/office/word/2010/wordprocessingCanvas" xmlns:cx="http://schemas.microsoft.com/office/drawing/2014/chartex" xmlns:cx1="http://schemas.microsoft.com/office/drawing/2015/9/8/chartex" xmlns:cx2="http://schemas.microsoft.com/office/drawing/2015/10/21/chartex" xmlns:cx3="http://schemas.microsoft.com/office/drawing/2016/5/9/chartex" xmlns:cx4="http://schemas.microsoft.com/office/drawing/2016/5/10/chartex" xmlns:cx5="http://schemas.microsoft.com/office/drawing/2016/5/11/chartex" xmlns:cx6="http://schemas.microsoft.com/office/drawing/2016/5/12/chartex" xmlns:cx7="http://schemas.microsoft.com/office/drawing/2016/5/13/chartex" xmlns:cx8="http://schemas.microsoft.com/office/drawing/2016/5/14/chartex" xmlns:mc="http://schemas.openxmlformats.org/markup-compatibility/2006" xmlns:aink="http://schemas.microsoft.com/office/drawing/2016/ink" xmlns:am3d="http://schemas.microsoft.com/office/drawing/2017/model3d" xmlns:o="urn:schemas-microsoft-com:office:office" xmlns:oel="http://schemas.microsoft.com/office/2019/extlst" xmlns:r="http://schemas.openxmlformats.org/officeDocument/2006/relationships" xmlns:m="http://schemas.openxmlformats.org/officeDocument/2006/math" xmlns:v="urn:schemas-microsoft-com:vml" xmlns:wp14="http://schemas.microsoft.com/office/word/2010/wordprocessingDrawing" xmlns:wp="http://schemas.openxmlformats.org/drawingml/2006/wordprocessingDrawing" xmlns:w10="urn:schemas-microsoft-com:office:word" xmlns:w="http://schemas.openxmlformats.org/wordprocessingml/2006/main" xmlns:w14="http://schemas.microsoft.com/office/word/2010/wordml" xmlns:w15="http://schemas.microsoft.com/office/word/2012/wordml" xmlns:w16cex="http://schemas.microsoft.com/office/word/2018/wordml/cex" xmlns:w16cid="http://schemas.microsoft.com/office/word/2016/wordml/cid" xmlns:w16="http://schemas.microsoft.com/office/word/2018/wordml" xmlns:w16du="http://schemas.microsoft.com/office/word/2023/wordml/word16du" xmlns:w16sdtdh="http://schemas.microsoft.com/office/word/2020/wordml/sdtdatahash" xmlns:w16se="http://schemas.microsoft.com/office/word/2015/wordml/symex" xmlns:wpg="http://schemas.microsoft.com/office/word/2010/wordprocessingGroup" xmlns:wpi="http://schemas.microsoft.com/office/word/2010/wordprocessingInk" xmlns:wne="http://schemas.microsoft.com/office/word/2006/wordml" xmlns:wps="http://schemas.microsoft.com/office/word/2010/wordprocessingShape" mc:Ignorable="w14 w15 w16se w16cid w16 w16cex w16sdtdh wp14">
+<w:hdr xmlns:wpc="http://schemas.microsoft.com/office/word/2010/wordprocessingCanvas" xmlns:cx="http://schemas.microsoft.com/office/drawing/2014/chartex" xmlns:cx1="http://schemas.microsoft.com/office/drawing/2015/9/8/chartex" xmlns:cx2="http://schemas.microsoft.com/office/drawing/2015/10/21/chartex" xmlns:cx3="http://schemas.microsoft.com/office/drawing/2016/5/9/chartex" xmlns:cx4="http://schemas.microsoft.com/office/drawing/2016/5/10/chartex" xmlns:cx5="http://schemas.microsoft.com/office/drawing/2016/5/11/chartex" xmlns:cx6="http://schemas.microsoft.com/office/drawing/2016/5/12/chartex" xmlns:cx7="http://schemas.microsoft.com/office/drawing/2016/5/13/chartex" xmlns:cx8="http://schemas.microsoft.com/office/drawing/2016/5/14/chartex" xmlns:mc="http://schemas.openxmlformats.org/markup-compatibility/2006" xmlns:aink="http://schemas.microsoft.com/office/drawing/2016/ink" xmlns:am3d="http://schemas.microsoft.com/office/drawing/2017/model3d" xmlns:o="urn:schemas-microsoft-com:office:office" xmlns:oel="http://schemas.microsoft.com/office/2019/extlst" xmlns:r="http://schemas.openxmlformats.org/officeDocument/2006/relationships" xmlns:m="http://schemas.openxmlformats.org/officeDocument/2006/math" xmlns:v="urn:schemas-microsoft-com:vml" xmlns:wp14="http://schemas.microsoft.com/office/word/2010/wordprocessingDrawing" xmlns:wp="http://schemas.openxmlformats.org/drawingml/2006/wordprocessingDrawing" xmlns:w10="urn:schemas-microsoft-com:office:word" xmlns:w="http://schemas.openxmlformats.org/wordprocessingml/2006/main" xmlns:w14="http://schemas.microsoft.com/office/word/2010/wordml" xmlns:w15="http://schemas.microsoft.com/office/word/2012/wordml" xmlns:w16cex="http://schemas.microsoft.com/office/word/2018/wordml/cex" xmlns:w16cid="http://schemas.microsoft.com/office/word/2016/wordml/cid" xmlns:w16="http://schemas.microsoft.com/office/word/2018/wordml" xmlns:w16sdtdh="http://schemas.microsoft.com/office/word/2020/wordml/sdtdatahash" xmlns:w16se="http://schemas.microsoft.com/office/word/2015/wordml/symex" xmlns:wpg="http://schemas.microsoft.com/office/word/2010/wordprocessingGroup" xmlns:wpi="http://schemas.microsoft.com/office/word/2010/wordprocessingInk" xmlns:wne="http://schemas.microsoft.com/office/word/2006/wordml" xmlns:wps="http://schemas.microsoft.com/office/word/2010/wordprocessingShape" mc:Ignorable="w14 w15 w16se w16cid w16 w16cex w16sdtdh wp14">
   <w:p>
     <w:pPr>
       <w:pStyle w:val="Header"/>
@@ -26302,7 +26183,7 @@
 </file>
 
 <file path=word/header10.xml><?xml version="1.0" encoding="utf-8"?>
-<w:hdr xmlns:wpc="http://schemas.microsoft.com/office/word/2010/wordprocessingCanvas" xmlns:cx="http://schemas.microsoft.com/office/drawing/2014/chartex" xmlns:cx1="http://schemas.microsoft.com/office/drawing/2015/9/8/chartex" xmlns:cx2="http://schemas.microsoft.com/office/drawing/2015/10/21/chartex" xmlns:cx3="http://schemas.microsoft.com/office/drawing/2016/5/9/chartex" xmlns:cx4="http://schemas.microsoft.com/office/drawing/2016/5/10/chartex" xmlns:cx5="http://schemas.microsoft.com/office/drawing/2016/5/11/chartex" xmlns:cx6="http://schemas.microsoft.com/office/drawing/2016/5/12/chartex" xmlns:cx7="http://schemas.microsoft.com/office/drawing/2016/5/13/chartex" xmlns:cx8="http://schemas.microsoft.com/office/drawing/2016/5/14/chartex" xmlns:mc="http://schemas.openxmlformats.org/markup-compatibility/2006" xmlns:aink="http://schemas.microsoft.com/office/drawing/2016/ink" xmlns:am3d="http://schemas.microsoft.com/office/drawing/2017/model3d" xmlns:o="urn:schemas-microsoft-com:office:office" xmlns:oel="http://schemas.microsoft.com/office/2019/extlst" xmlns:r="http://schemas.openxmlformats.org/officeDocument/2006/relationships" xmlns:m="http://schemas.openxmlformats.org/officeDocument/2006/math" xmlns:v="urn:schemas-microsoft-com:vml" xmlns:wp14="http://schemas.microsoft.com/office/word/2010/wordprocessingDrawing" xmlns:wp="http://schemas.openxmlformats.org/drawingml/2006/wordprocessingDrawing" xmlns:w10="urn:schemas-microsoft-com:office:word" xmlns:w="http://schemas.openxmlformats.org/wordprocessingml/2006/main" xmlns:w14="http://schemas.microsoft.com/office/word/2010/wordml" xmlns:w15="http://schemas.microsoft.com/office/word/2012/wordml" xmlns:w16cex="http://schemas.microsoft.com/office/word/2018/wordml/cex" xmlns:w16cid="http://schemas.microsoft.com/office/word/2016/wordml/cid" xmlns:w16="http://schemas.microsoft.com/office/word/2018/wordml" xmlns:w16du="http://schemas.microsoft.com/office/word/2023/wordml/word16du" xmlns:w16sdtdh="http://schemas.microsoft.com/office/word/2020/wordml/sdtdatahash" xmlns:w16se="http://schemas.microsoft.com/office/word/2015/wordml/symex" xmlns:wpg="http://schemas.microsoft.com/office/word/2010/wordprocessingGroup" xmlns:wpi="http://schemas.microsoft.com/office/word/2010/wordprocessingInk" xmlns:wne="http://schemas.microsoft.com/office/word/2006/wordml" xmlns:wps="http://schemas.microsoft.com/office/word/2010/wordprocessingShape" mc:Ignorable="w14 w15 w16se w16cid w16 w16cex w16sdtdh wp14">
+<w:hdr xmlns:wpc="http://schemas.microsoft.com/office/word/2010/wordprocessingCanvas" xmlns:cx="http://schemas.microsoft.com/office/drawing/2014/chartex" xmlns:cx1="http://schemas.microsoft.com/office/drawing/2015/9/8/chartex" xmlns:cx2="http://schemas.microsoft.com/office/drawing/2015/10/21/chartex" xmlns:cx3="http://schemas.microsoft.com/office/drawing/2016/5/9/chartex" xmlns:cx4="http://schemas.microsoft.com/office/drawing/2016/5/10/chartex" xmlns:cx5="http://schemas.microsoft.com/office/drawing/2016/5/11/chartex" xmlns:cx6="http://schemas.microsoft.com/office/drawing/2016/5/12/chartex" xmlns:cx7="http://schemas.microsoft.com/office/drawing/2016/5/13/chartex" xmlns:cx8="http://schemas.microsoft.com/office/drawing/2016/5/14/chartex" xmlns:mc="http://schemas.openxmlformats.org/markup-compatibility/2006" xmlns:aink="http://schemas.microsoft.com/office/drawing/2016/ink" xmlns:am3d="http://schemas.microsoft.com/office/drawing/2017/model3d" xmlns:o="urn:schemas-microsoft-com:office:office" xmlns:oel="http://schemas.microsoft.com/office/2019/extlst" xmlns:r="http://schemas.openxmlformats.org/officeDocument/2006/relationships" xmlns:m="http://schemas.openxmlformats.org/officeDocument/2006/math" xmlns:v="urn:schemas-microsoft-com:vml" xmlns:wp14="http://schemas.microsoft.com/office/word/2010/wordprocessingDrawing" xmlns:wp="http://schemas.openxmlformats.org/drawingml/2006/wordprocessingDrawing" xmlns:w10="urn:schemas-microsoft-com:office:word" xmlns:w="http://schemas.openxmlformats.org/wordprocessingml/2006/main" xmlns:w14="http://schemas.microsoft.com/office/word/2010/wordml" xmlns:w15="http://schemas.microsoft.com/office/word/2012/wordml" xmlns:w16cex="http://schemas.microsoft.com/office/word/2018/wordml/cex" xmlns:w16cid="http://schemas.microsoft.com/office/word/2016/wordml/cid" xmlns:w16="http://schemas.microsoft.com/office/word/2018/wordml" xmlns:w16sdtdh="http://schemas.microsoft.com/office/word/2020/wordml/sdtdatahash" xmlns:w16se="http://schemas.microsoft.com/office/word/2015/wordml/symex" xmlns:wpg="http://schemas.microsoft.com/office/word/2010/wordprocessingGroup" xmlns:wpi="http://schemas.microsoft.com/office/word/2010/wordprocessingInk" xmlns:wne="http://schemas.microsoft.com/office/word/2006/wordml" xmlns:wps="http://schemas.microsoft.com/office/word/2010/wordprocessingShape" mc:Ignorable="w14 w15 w16se w16cid w16 w16cex w16sdtdh wp14">
   <w:p>
     <w:pPr>
       <w:pStyle w:val="Header"/>
@@ -26337,7 +26218,7 @@
 </file>
 
 <file path=word/header11.xml><?xml version="1.0" encoding="utf-8"?>
-<w:hdr xmlns:wpc="http://schemas.microsoft.com/office/word/2010/wordprocessingCanvas" xmlns:cx="http://schemas.microsoft.com/office/drawing/2014/chartex" xmlns:cx1="http://schemas.microsoft.com/office/drawing/2015/9/8/chartex" xmlns:cx2="http://schemas.microsoft.com/office/drawing/2015/10/21/chartex" xmlns:cx3="http://schemas.microsoft.com/office/drawing/2016/5/9/chartex" xmlns:cx4="http://schemas.microsoft.com/office/drawing/2016/5/10/chartex" xmlns:cx5="http://schemas.microsoft.com/office/drawing/2016/5/11/chartex" xmlns:cx6="http://schemas.microsoft.com/office/drawing/2016/5/12/chartex" xmlns:cx7="http://schemas.microsoft.com/office/drawing/2016/5/13/chartex" xmlns:cx8="http://schemas.microsoft.com/office/drawing/2016/5/14/chartex" xmlns:mc="http://schemas.openxmlformats.org/markup-compatibility/2006" xmlns:aink="http://schemas.microsoft.com/office/drawing/2016/ink" xmlns:am3d="http://schemas.microsoft.com/office/drawing/2017/model3d" xmlns:o="urn:schemas-microsoft-com:office:office" xmlns:oel="http://schemas.microsoft.com/office/2019/extlst" xmlns:r="http://schemas.openxmlformats.org/officeDocument/2006/relationships" xmlns:m="http://schemas.openxmlformats.org/officeDocument/2006/math" xmlns:v="urn:schemas-microsoft-com:vml" xmlns:wp14="http://schemas.microsoft.com/office/word/2010/wordprocessingDrawing" xmlns:wp="http://schemas.openxmlformats.org/drawingml/2006/wordprocessingDrawing" xmlns:w10="urn:schemas-microsoft-com:office:word" xmlns:w="http://schemas.openxmlformats.org/wordprocessingml/2006/main" xmlns:w14="http://schemas.microsoft.com/office/word/2010/wordml" xmlns:w15="http://schemas.microsoft.com/office/word/2012/wordml" xmlns:w16cex="http://schemas.microsoft.com/office/word/2018/wordml/cex" xmlns:w16cid="http://schemas.microsoft.com/office/word/2016/wordml/cid" xmlns:w16="http://schemas.microsoft.com/office/word/2018/wordml" xmlns:w16du="http://schemas.microsoft.com/office/word/2023/wordml/word16du" xmlns:w16sdtdh="http://schemas.microsoft.com/office/word/2020/wordml/sdtdatahash" xmlns:w16se="http://schemas.microsoft.com/office/word/2015/wordml/symex" xmlns:wpg="http://schemas.microsoft.com/office/word/2010/wordprocessingGroup" xmlns:wpi="http://schemas.microsoft.com/office/word/2010/wordprocessingInk" xmlns:wne="http://schemas.microsoft.com/office/word/2006/wordml" xmlns:wps="http://schemas.microsoft.com/office/word/2010/wordprocessingShape" mc:Ignorable="w14 w15 w16se w16cid w16 w16cex w16sdtdh wp14">
+<w:hdr xmlns:wpc="http://schemas.microsoft.com/office/word/2010/wordprocessingCanvas" xmlns:cx="http://schemas.microsoft.com/office/drawing/2014/chartex" xmlns:cx1="http://schemas.microsoft.com/office/drawing/2015/9/8/chartex" xmlns:cx2="http://schemas.microsoft.com/office/drawing/2015/10/21/chartex" xmlns:cx3="http://schemas.microsoft.com/office/drawing/2016/5/9/chartex" xmlns:cx4="http://schemas.microsoft.com/office/drawing/2016/5/10/chartex" xmlns:cx5="http://schemas.microsoft.com/office/drawing/2016/5/11/chartex" xmlns:cx6="http://schemas.microsoft.com/office/drawing/2016/5/12/chartex" xmlns:cx7="http://schemas.microsoft.com/office/drawing/2016/5/13/chartex" xmlns:cx8="http://schemas.microsoft.com/office/drawing/2016/5/14/chartex" xmlns:mc="http://schemas.openxmlformats.org/markup-compatibility/2006" xmlns:aink="http://schemas.microsoft.com/office/drawing/2016/ink" xmlns:am3d="http://schemas.microsoft.com/office/drawing/2017/model3d" xmlns:o="urn:schemas-microsoft-com:office:office" xmlns:oel="http://schemas.microsoft.com/office/2019/extlst" xmlns:r="http://schemas.openxmlformats.org/officeDocument/2006/relationships" xmlns:m="http://schemas.openxmlformats.org/officeDocument/2006/math" xmlns:v="urn:schemas-microsoft-com:vml" xmlns:wp14="http://schemas.microsoft.com/office/word/2010/wordprocessingDrawing" xmlns:wp="http://schemas.openxmlformats.org/drawingml/2006/wordprocessingDrawing" xmlns:w10="urn:schemas-microsoft-com:office:word" xmlns:w="http://schemas.openxmlformats.org/wordprocessingml/2006/main" xmlns:w14="http://schemas.microsoft.com/office/word/2010/wordml" xmlns:w15="http://schemas.microsoft.com/office/word/2012/wordml" xmlns:w16cex="http://schemas.microsoft.com/office/word/2018/wordml/cex" xmlns:w16cid="http://schemas.microsoft.com/office/word/2016/wordml/cid" xmlns:w16="http://schemas.microsoft.com/office/word/2018/wordml" xmlns:w16sdtdh="http://schemas.microsoft.com/office/word/2020/wordml/sdtdatahash" xmlns:w16se="http://schemas.microsoft.com/office/word/2015/wordml/symex" xmlns:wpg="http://schemas.microsoft.com/office/word/2010/wordprocessingGroup" xmlns:wpi="http://schemas.microsoft.com/office/word/2010/wordprocessingInk" xmlns:wne="http://schemas.microsoft.com/office/word/2006/wordml" xmlns:wps="http://schemas.microsoft.com/office/word/2010/wordprocessingShape" mc:Ignorable="w14 w15 w16se w16cid w16 w16cex w16sdtdh wp14">
   <w:p>
     <w:pPr>
       <w:pStyle w:val="Header"/>
@@ -26372,7 +26253,7 @@
 </file>
 
 <file path=word/header12.xml><?xml version="1.0" encoding="utf-8"?>
-<w:hdr xmlns:wpc="http://schemas.microsoft.com/office/word/2010/wordprocessingCanvas" xmlns:cx="http://schemas.microsoft.com/office/drawing/2014/chartex" xmlns:cx1="http://schemas.microsoft.com/office/drawing/2015/9/8/chartex" xmlns:cx2="http://schemas.microsoft.com/office/drawing/2015/10/21/chartex" xmlns:cx3="http://schemas.microsoft.com/office/drawing/2016/5/9/chartex" xmlns:cx4="http://schemas.microsoft.com/office/drawing/2016/5/10/chartex" xmlns:cx5="http://schemas.microsoft.com/office/drawing/2016/5/11/chartex" xmlns:cx6="http://schemas.microsoft.com/office/drawing/2016/5/12/chartex" xmlns:cx7="http://schemas.microsoft.com/office/drawing/2016/5/13/chartex" xmlns:cx8="http://schemas.microsoft.com/office/drawing/2016/5/14/chartex" xmlns:mc="http://schemas.openxmlformats.org/markup-compatibility/2006" xmlns:aink="http://schemas.microsoft.com/office/drawing/2016/ink" xmlns:am3d="http://schemas.microsoft.com/office/drawing/2017/model3d" xmlns:o="urn:schemas-microsoft-com:office:office" xmlns:oel="http://schemas.microsoft.com/office/2019/extlst" xmlns:r="http://schemas.openxmlformats.org/officeDocument/2006/relationships" xmlns:m="http://schemas.openxmlformats.org/officeDocument/2006/math" xmlns:v="urn:schemas-microsoft-com:vml" xmlns:wp14="http://schemas.microsoft.com/office/word/2010/wordprocessingDrawing" xmlns:wp="http://schemas.openxmlformats.org/drawingml/2006/wordprocessingDrawing" xmlns:w10="urn:schemas-microsoft-com:office:word" xmlns:w="http://schemas.openxmlformats.org/wordprocessingml/2006/main" xmlns:w14="http://schemas.microsoft.com/office/word/2010/wordml" xmlns:w15="http://schemas.microsoft.com/office/word/2012/wordml" xmlns:w16cex="http://schemas.microsoft.com/office/word/2018/wordml/cex" xmlns:w16cid="http://schemas.microsoft.com/office/word/2016/wordml/cid" xmlns:w16="http://schemas.microsoft.com/office/word/2018/wordml" xmlns:w16du="http://schemas.microsoft.com/office/word/2023/wordml/word16du" xmlns:w16sdtdh="http://schemas.microsoft.com/office/word/2020/wordml/sdtdatahash" xmlns:w16se="http://schemas.microsoft.com/office/word/2015/wordml/symex" xmlns:wpg="http://schemas.microsoft.com/office/word/2010/wordprocessingGroup" xmlns:wpi="http://schemas.microsoft.com/office/word/2010/wordprocessingInk" xmlns:wne="http://schemas.microsoft.com/office/word/2006/wordml" xmlns:wps="http://schemas.microsoft.com/office/word/2010/wordprocessingShape" mc:Ignorable="w14 w15 w16se w16cid w16 w16cex w16sdtdh wp14">
+<w:hdr xmlns:wpc="http://schemas.microsoft.com/office/word/2010/wordprocessingCanvas" xmlns:cx="http://schemas.microsoft.com/office/drawing/2014/chartex" xmlns:cx1="http://schemas.microsoft.com/office/drawing/2015/9/8/chartex" xmlns:cx2="http://schemas.microsoft.com/office/drawing/2015/10/21/chartex" xmlns:cx3="http://schemas.microsoft.com/office/drawing/2016/5/9/chartex" xmlns:cx4="http://schemas.microsoft.com/office/drawing/2016/5/10/chartex" xmlns:cx5="http://schemas.microsoft.com/office/drawing/2016/5/11/chartex" xmlns:cx6="http://schemas.microsoft.com/office/drawing/2016/5/12/chartex" xmlns:cx7="http://schemas.microsoft.com/office/drawing/2016/5/13/chartex" xmlns:cx8="http://schemas.microsoft.com/office/drawing/2016/5/14/chartex" xmlns:mc="http://schemas.openxmlformats.org/markup-compatibility/2006" xmlns:aink="http://schemas.microsoft.com/office/drawing/2016/ink" xmlns:am3d="http://schemas.microsoft.com/office/drawing/2017/model3d" xmlns:o="urn:schemas-microsoft-com:office:office" xmlns:oel="http://schemas.microsoft.com/office/2019/extlst" xmlns:r="http://schemas.openxmlformats.org/officeDocument/2006/relationships" xmlns:m="http://schemas.openxmlformats.org/officeDocument/2006/math" xmlns:v="urn:schemas-microsoft-com:vml" xmlns:wp14="http://schemas.microsoft.com/office/word/2010/wordprocessingDrawing" xmlns:wp="http://schemas.openxmlformats.org/drawingml/2006/wordprocessingDrawing" xmlns:w10="urn:schemas-microsoft-com:office:word" xmlns:w="http://schemas.openxmlformats.org/wordprocessingml/2006/main" xmlns:w14="http://schemas.microsoft.com/office/word/2010/wordml" xmlns:w15="http://schemas.microsoft.com/office/word/2012/wordml" xmlns:w16cex="http://schemas.microsoft.com/office/word/2018/wordml/cex" xmlns:w16cid="http://schemas.microsoft.com/office/word/2016/wordml/cid" xmlns:w16="http://schemas.microsoft.com/office/word/2018/wordml" xmlns:w16sdtdh="http://schemas.microsoft.com/office/word/2020/wordml/sdtdatahash" xmlns:w16se="http://schemas.microsoft.com/office/word/2015/wordml/symex" xmlns:wpg="http://schemas.microsoft.com/office/word/2010/wordprocessingGroup" xmlns:wpi="http://schemas.microsoft.com/office/word/2010/wordprocessingInk" xmlns:wne="http://schemas.microsoft.com/office/word/2006/wordml" xmlns:wps="http://schemas.microsoft.com/office/word/2010/wordprocessingShape" mc:Ignorable="w14 w15 w16se w16cid w16 w16cex w16sdtdh wp14">
   <w:p>
     <w:pPr>
       <w:pStyle w:val="Header"/>
@@ -26407,7 +26288,7 @@
 </file>
 
 <file path=word/header13.xml><?xml version="1.0" encoding="utf-8"?>
-<w:hdr xmlns:wpc="http://schemas.microsoft.com/office/word/2010/wordprocessingCanvas" xmlns:cx="http://schemas.microsoft.com/office/drawing/2014/chartex" xmlns:cx1="http://schemas.microsoft.com/office/drawing/2015/9/8/chartex" xmlns:cx2="http://schemas.microsoft.com/office/drawing/2015/10/21/chartex" xmlns:cx3="http://schemas.microsoft.com/office/drawing/2016/5/9/chartex" xmlns:cx4="http://schemas.microsoft.com/office/drawing/2016/5/10/chartex" xmlns:cx5="http://schemas.microsoft.com/office/drawing/2016/5/11/chartex" xmlns:cx6="http://schemas.microsoft.com/office/drawing/2016/5/12/chartex" xmlns:cx7="http://schemas.microsoft.com/office/drawing/2016/5/13/chartex" xmlns:cx8="http://schemas.microsoft.com/office/drawing/2016/5/14/chartex" xmlns:mc="http://schemas.openxmlformats.org/markup-compatibility/2006" xmlns:aink="http://schemas.microsoft.com/office/drawing/2016/ink" xmlns:am3d="http://schemas.microsoft.com/office/drawing/2017/model3d" xmlns:o="urn:schemas-microsoft-com:office:office" xmlns:oel="http://schemas.microsoft.com/office/2019/extlst" xmlns:r="http://schemas.openxmlformats.org/officeDocument/2006/relationships" xmlns:m="http://schemas.openxmlformats.org/officeDocument/2006/math" xmlns:v="urn:schemas-microsoft-com:vml" xmlns:wp14="http://schemas.microsoft.com/office/word/2010/wordprocessingDrawing" xmlns:wp="http://schemas.openxmlformats.org/drawingml/2006/wordprocessingDrawing" xmlns:w10="urn:schemas-microsoft-com:office:word" xmlns:w="http://schemas.openxmlformats.org/wordprocessingml/2006/main" xmlns:w14="http://schemas.microsoft.com/office/word/2010/wordml" xmlns:w15="http://schemas.microsoft.com/office/word/2012/wordml" xmlns:w16cex="http://schemas.microsoft.com/office/word/2018/wordml/cex" xmlns:w16cid="http://schemas.microsoft.com/office/word/2016/wordml/cid" xmlns:w16="http://schemas.microsoft.com/office/word/2018/wordml" xmlns:w16du="http://schemas.microsoft.com/office/word/2023/wordml/word16du" xmlns:w16sdtdh="http://schemas.microsoft.com/office/word/2020/wordml/sdtdatahash" xmlns:w16se="http://schemas.microsoft.com/office/word/2015/wordml/symex" xmlns:wpg="http://schemas.microsoft.com/office/word/2010/wordprocessingGroup" xmlns:wpi="http://schemas.microsoft.com/office/word/2010/wordprocessingInk" xmlns:wne="http://schemas.microsoft.com/office/word/2006/wordml" xmlns:wps="http://schemas.microsoft.com/office/word/2010/wordprocessingShape" mc:Ignorable="w14 w15 w16se w16cid w16 w16cex w16sdtdh wp14">
+<w:hdr xmlns:wpc="http://schemas.microsoft.com/office/word/2010/wordprocessingCanvas" xmlns:cx="http://schemas.microsoft.com/office/drawing/2014/chartex" xmlns:cx1="http://schemas.microsoft.com/office/drawing/2015/9/8/chartex" xmlns:cx2="http://schemas.microsoft.com/office/drawing/2015/10/21/chartex" xmlns:cx3="http://schemas.microsoft.com/office/drawing/2016/5/9/chartex" xmlns:cx4="http://schemas.microsoft.com/office/drawing/2016/5/10/chartex" xmlns:cx5="http://schemas.microsoft.com/office/drawing/2016/5/11/chartex" xmlns:cx6="http://schemas.microsoft.com/office/drawing/2016/5/12/chartex" xmlns:cx7="http://schemas.microsoft.com/office/drawing/2016/5/13/chartex" xmlns:cx8="http://schemas.microsoft.com/office/drawing/2016/5/14/chartex" xmlns:mc="http://schemas.openxmlformats.org/markup-compatibility/2006" xmlns:aink="http://schemas.microsoft.com/office/drawing/2016/ink" xmlns:am3d="http://schemas.microsoft.com/office/drawing/2017/model3d" xmlns:o="urn:schemas-microsoft-com:office:office" xmlns:oel="http://schemas.microsoft.com/office/2019/extlst" xmlns:r="http://schemas.openxmlformats.org/officeDocument/2006/relationships" xmlns:m="http://schemas.openxmlformats.org/officeDocument/2006/math" xmlns:v="urn:schemas-microsoft-com:vml" xmlns:wp14="http://schemas.microsoft.com/office/word/2010/wordprocessingDrawing" xmlns:wp="http://schemas.openxmlformats.org/drawingml/2006/wordprocessingDrawing" xmlns:w10="urn:schemas-microsoft-com:office:word" xmlns:w="http://schemas.openxmlformats.org/wordprocessingml/2006/main" xmlns:w14="http://schemas.microsoft.com/office/word/2010/wordml" xmlns:w15="http://schemas.microsoft.com/office/word/2012/wordml" xmlns:w16cex="http://schemas.microsoft.com/office/word/2018/wordml/cex" xmlns:w16cid="http://schemas.microsoft.com/office/word/2016/wordml/cid" xmlns:w16="http://schemas.microsoft.com/office/word/2018/wordml" xmlns:w16sdtdh="http://schemas.microsoft.com/office/word/2020/wordml/sdtdatahash" xmlns:w16se="http://schemas.microsoft.com/office/word/2015/wordml/symex" xmlns:wpg="http://schemas.microsoft.com/office/word/2010/wordprocessingGroup" xmlns:wpi="http://schemas.microsoft.com/office/word/2010/wordprocessingInk" xmlns:wne="http://schemas.microsoft.com/office/word/2006/wordml" xmlns:wps="http://schemas.microsoft.com/office/word/2010/wordprocessingShape" mc:Ignorable="w14 w15 w16se w16cid w16 w16cex w16sdtdh wp14">
   <w:p>
     <w:pPr>
       <w:pStyle w:val="Header"/>
@@ -26435,21 +26316,14 @@
         <w:i/>
         <w:lang w:val="sr-Cyrl-RS"/>
       </w:rPr>
-      <w:t xml:space="preserve">Списак </w:t>
-    </w:r>
-    <w:r>
-      <w:rPr>
-        <w:i/>
-        <w:lang w:val="sr-Cyrl-RS"/>
-      </w:rPr>
-      <w:t>слика</w:t>
+      <w:t>Списак слика</w:t>
     </w:r>
   </w:p>
 </w:hdr>
 </file>
 
 <file path=word/header14.xml><?xml version="1.0" encoding="utf-8"?>
-<w:hdr xmlns:wpc="http://schemas.microsoft.com/office/word/2010/wordprocessingCanvas" xmlns:cx="http://schemas.microsoft.com/office/drawing/2014/chartex" xmlns:cx1="http://schemas.microsoft.com/office/drawing/2015/9/8/chartex" xmlns:cx2="http://schemas.microsoft.com/office/drawing/2015/10/21/chartex" xmlns:cx3="http://schemas.microsoft.com/office/drawing/2016/5/9/chartex" xmlns:cx4="http://schemas.microsoft.com/office/drawing/2016/5/10/chartex" xmlns:cx5="http://schemas.microsoft.com/office/drawing/2016/5/11/chartex" xmlns:cx6="http://schemas.microsoft.com/office/drawing/2016/5/12/chartex" xmlns:cx7="http://schemas.microsoft.com/office/drawing/2016/5/13/chartex" xmlns:cx8="http://schemas.microsoft.com/office/drawing/2016/5/14/chartex" xmlns:mc="http://schemas.openxmlformats.org/markup-compatibility/2006" xmlns:aink="http://schemas.microsoft.com/office/drawing/2016/ink" xmlns:am3d="http://schemas.microsoft.com/office/drawing/2017/model3d" xmlns:o="urn:schemas-microsoft-com:office:office" xmlns:oel="http://schemas.microsoft.com/office/2019/extlst" xmlns:r="http://schemas.openxmlformats.org/officeDocument/2006/relationships" xmlns:m="http://schemas.openxmlformats.org/officeDocument/2006/math" xmlns:v="urn:schemas-microsoft-com:vml" xmlns:wp14="http://schemas.microsoft.com/office/word/2010/wordprocessingDrawing" xmlns:wp="http://schemas.openxmlformats.org/drawingml/2006/wordprocessingDrawing" xmlns:w10="urn:schemas-microsoft-com:office:word" xmlns:w="http://schemas.openxmlformats.org/wordprocessingml/2006/main" xmlns:w14="http://schemas.microsoft.com/office/word/2010/wordml" xmlns:w15="http://schemas.microsoft.com/office/word/2012/wordml" xmlns:w16cex="http://schemas.microsoft.com/office/word/2018/wordml/cex" xmlns:w16cid="http://schemas.microsoft.com/office/word/2016/wordml/cid" xmlns:w16="http://schemas.microsoft.com/office/word/2018/wordml" xmlns:w16du="http://schemas.microsoft.com/office/word/2023/wordml/word16du" xmlns:w16sdtdh="http://schemas.microsoft.com/office/word/2020/wordml/sdtdatahash" xmlns:w16se="http://schemas.microsoft.com/office/word/2015/wordml/symex" xmlns:wpg="http://schemas.microsoft.com/office/word/2010/wordprocessingGroup" xmlns:wpi="http://schemas.microsoft.com/office/word/2010/wordprocessingInk" xmlns:wne="http://schemas.microsoft.com/office/word/2006/wordml" xmlns:wps="http://schemas.microsoft.com/office/word/2010/wordprocessingShape" mc:Ignorable="w14 w15 w16se w16cid w16 w16cex w16sdtdh wp14">
+<w:hdr xmlns:wpc="http://schemas.microsoft.com/office/word/2010/wordprocessingCanvas" xmlns:cx="http://schemas.microsoft.com/office/drawing/2014/chartex" xmlns:cx1="http://schemas.microsoft.com/office/drawing/2015/9/8/chartex" xmlns:cx2="http://schemas.microsoft.com/office/drawing/2015/10/21/chartex" xmlns:cx3="http://schemas.microsoft.com/office/drawing/2016/5/9/chartex" xmlns:cx4="http://schemas.microsoft.com/office/drawing/2016/5/10/chartex" xmlns:cx5="http://schemas.microsoft.com/office/drawing/2016/5/11/chartex" xmlns:cx6="http://schemas.microsoft.com/office/drawing/2016/5/12/chartex" xmlns:cx7="http://schemas.microsoft.com/office/drawing/2016/5/13/chartex" xmlns:cx8="http://schemas.microsoft.com/office/drawing/2016/5/14/chartex" xmlns:mc="http://schemas.openxmlformats.org/markup-compatibility/2006" xmlns:aink="http://schemas.microsoft.com/office/drawing/2016/ink" xmlns:am3d="http://schemas.microsoft.com/office/drawing/2017/model3d" xmlns:o="urn:schemas-microsoft-com:office:office" xmlns:oel="http://schemas.microsoft.com/office/2019/extlst" xmlns:r="http://schemas.openxmlformats.org/officeDocument/2006/relationships" xmlns:m="http://schemas.openxmlformats.org/officeDocument/2006/math" xmlns:v="urn:schemas-microsoft-com:vml" xmlns:wp14="http://schemas.microsoft.com/office/word/2010/wordprocessingDrawing" xmlns:wp="http://schemas.openxmlformats.org/drawingml/2006/wordprocessingDrawing" xmlns:w10="urn:schemas-microsoft-com:office:word" xmlns:w="http://schemas.openxmlformats.org/wordprocessingml/2006/main" xmlns:w14="http://schemas.microsoft.com/office/word/2010/wordml" xmlns:w15="http://schemas.microsoft.com/office/word/2012/wordml" xmlns:w16cex="http://schemas.microsoft.com/office/word/2018/wordml/cex" xmlns:w16cid="http://schemas.microsoft.com/office/word/2016/wordml/cid" xmlns:w16="http://schemas.microsoft.com/office/word/2018/wordml" xmlns:w16sdtdh="http://schemas.microsoft.com/office/word/2020/wordml/sdtdatahash" xmlns:w16se="http://schemas.microsoft.com/office/word/2015/wordml/symex" xmlns:wpg="http://schemas.microsoft.com/office/word/2010/wordprocessingGroup" xmlns:wpi="http://schemas.microsoft.com/office/word/2010/wordprocessingInk" xmlns:wne="http://schemas.microsoft.com/office/word/2006/wordml" xmlns:wps="http://schemas.microsoft.com/office/word/2010/wordprocessingShape" mc:Ignorable="w14 w15 w16se w16cid w16 w16cex w16sdtdh wp14">
   <w:p>
     <w:pPr>
       <w:pStyle w:val="Header"/>
@@ -26477,21 +26351,14 @@
         <w:i/>
         <w:lang w:val="sr-Cyrl-RS"/>
       </w:rPr>
-      <w:t xml:space="preserve">Списак </w:t>
-    </w:r>
-    <w:r>
-      <w:rPr>
-        <w:i/>
-        <w:lang w:val="sr-Cyrl-RS"/>
-      </w:rPr>
-      <w:t>табела</w:t>
+      <w:t>Списак табела</w:t>
     </w:r>
   </w:p>
 </w:hdr>
 </file>
 
 <file path=word/header2.xml><?xml version="1.0" encoding="utf-8"?>
-<w:hdr xmlns:wpc="http://schemas.microsoft.com/office/word/2010/wordprocessingCanvas" xmlns:cx="http://schemas.microsoft.com/office/drawing/2014/chartex" xmlns:cx1="http://schemas.microsoft.com/office/drawing/2015/9/8/chartex" xmlns:cx2="http://schemas.microsoft.com/office/drawing/2015/10/21/chartex" xmlns:cx3="http://schemas.microsoft.com/office/drawing/2016/5/9/chartex" xmlns:cx4="http://schemas.microsoft.com/office/drawing/2016/5/10/chartex" xmlns:cx5="http://schemas.microsoft.com/office/drawing/2016/5/11/chartex" xmlns:cx6="http://schemas.microsoft.com/office/drawing/2016/5/12/chartex" xmlns:cx7="http://schemas.microsoft.com/office/drawing/2016/5/13/chartex" xmlns:cx8="http://schemas.microsoft.com/office/drawing/2016/5/14/chartex" xmlns:mc="http://schemas.openxmlformats.org/markup-compatibility/2006" xmlns:aink="http://schemas.microsoft.com/office/drawing/2016/ink" xmlns:am3d="http://schemas.microsoft.com/office/drawing/2017/model3d" xmlns:o="urn:schemas-microsoft-com:office:office" xmlns:oel="http://schemas.microsoft.com/office/2019/extlst" xmlns:r="http://schemas.openxmlformats.org/officeDocument/2006/relationships" xmlns:m="http://schemas.openxmlformats.org/officeDocument/2006/math" xmlns:v="urn:schemas-microsoft-com:vml" xmlns:wp14="http://schemas.microsoft.com/office/word/2010/wordprocessingDrawing" xmlns:wp="http://schemas.openxmlformats.org/drawingml/2006/wordprocessingDrawing" xmlns:w10="urn:schemas-microsoft-com:office:word" xmlns:w="http://schemas.openxmlformats.org/wordprocessingml/2006/main" xmlns:w14="http://schemas.microsoft.com/office/word/2010/wordml" xmlns:w15="http://schemas.microsoft.com/office/word/2012/wordml" xmlns:w16cex="http://schemas.microsoft.com/office/word/2018/wordml/cex" xmlns:w16cid="http://schemas.microsoft.com/office/word/2016/wordml/cid" xmlns:w16="http://schemas.microsoft.com/office/word/2018/wordml" xmlns:w16du="http://schemas.microsoft.com/office/word/2023/wordml/word16du" xmlns:w16sdtdh="http://schemas.microsoft.com/office/word/2020/wordml/sdtdatahash" xmlns:w16se="http://schemas.microsoft.com/office/word/2015/wordml/symex" xmlns:wpg="http://schemas.microsoft.com/office/word/2010/wordprocessingGroup" xmlns:wpi="http://schemas.microsoft.com/office/word/2010/wordprocessingInk" xmlns:wne="http://schemas.microsoft.com/office/word/2006/wordml" xmlns:wps="http://schemas.microsoft.com/office/word/2010/wordprocessingShape" mc:Ignorable="w14 w15 w16se w16cid w16 w16cex w16sdtdh wp14">
+<w:hdr xmlns:wpc="http://schemas.microsoft.com/office/word/2010/wordprocessingCanvas" xmlns:cx="http://schemas.microsoft.com/office/drawing/2014/chartex" xmlns:cx1="http://schemas.microsoft.com/office/drawing/2015/9/8/chartex" xmlns:cx2="http://schemas.microsoft.com/office/drawing/2015/10/21/chartex" xmlns:cx3="http://schemas.microsoft.com/office/drawing/2016/5/9/chartex" xmlns:cx4="http://schemas.microsoft.com/office/drawing/2016/5/10/chartex" xmlns:cx5="http://schemas.microsoft.com/office/drawing/2016/5/11/chartex" xmlns:cx6="http://schemas.microsoft.com/office/drawing/2016/5/12/chartex" xmlns:cx7="http://schemas.microsoft.com/office/drawing/2016/5/13/chartex" xmlns:cx8="http://schemas.microsoft.com/office/drawing/2016/5/14/chartex" xmlns:mc="http://schemas.openxmlformats.org/markup-compatibility/2006" xmlns:aink="http://schemas.microsoft.com/office/drawing/2016/ink" xmlns:am3d="http://schemas.microsoft.com/office/drawing/2017/model3d" xmlns:o="urn:schemas-microsoft-com:office:office" xmlns:oel="http://schemas.microsoft.com/office/2019/extlst" xmlns:r="http://schemas.openxmlformats.org/officeDocument/2006/relationships" xmlns:m="http://schemas.openxmlformats.org/officeDocument/2006/math" xmlns:v="urn:schemas-microsoft-com:vml" xmlns:wp14="http://schemas.microsoft.com/office/word/2010/wordprocessingDrawing" xmlns:wp="http://schemas.openxmlformats.org/drawingml/2006/wordprocessingDrawing" xmlns:w10="urn:schemas-microsoft-com:office:word" xmlns:w="http://schemas.openxmlformats.org/wordprocessingml/2006/main" xmlns:w14="http://schemas.microsoft.com/office/word/2010/wordml" xmlns:w15="http://schemas.microsoft.com/office/word/2012/wordml" xmlns:w16cex="http://schemas.microsoft.com/office/word/2018/wordml/cex" xmlns:w16cid="http://schemas.microsoft.com/office/word/2016/wordml/cid" xmlns:w16="http://schemas.microsoft.com/office/word/2018/wordml" xmlns:w16sdtdh="http://schemas.microsoft.com/office/word/2020/wordml/sdtdatahash" xmlns:w16se="http://schemas.microsoft.com/office/word/2015/wordml/symex" xmlns:wpg="http://schemas.microsoft.com/office/word/2010/wordprocessingGroup" xmlns:wpi="http://schemas.microsoft.com/office/word/2010/wordprocessingInk" xmlns:wne="http://schemas.microsoft.com/office/word/2006/wordml" xmlns:wps="http://schemas.microsoft.com/office/word/2010/wordprocessingShape" mc:Ignorable="w14 w15 w16se w16cid w16 w16cex w16sdtdh wp14">
   <w:p>
     <w:pPr>
       <w:pStyle w:val="Header"/>
@@ -26501,7 +26368,7 @@
 </file>
 
 <file path=word/header3.xml><?xml version="1.0" encoding="utf-8"?>
-<w:hdr xmlns:wpc="http://schemas.microsoft.com/office/word/2010/wordprocessingCanvas" xmlns:cx="http://schemas.microsoft.com/office/drawing/2014/chartex" xmlns:cx1="http://schemas.microsoft.com/office/drawing/2015/9/8/chartex" xmlns:cx2="http://schemas.microsoft.com/office/drawing/2015/10/21/chartex" xmlns:cx3="http://schemas.microsoft.com/office/drawing/2016/5/9/chartex" xmlns:cx4="http://schemas.microsoft.com/office/drawing/2016/5/10/chartex" xmlns:cx5="http://schemas.microsoft.com/office/drawing/2016/5/11/chartex" xmlns:cx6="http://schemas.microsoft.com/office/drawing/2016/5/12/chartex" xmlns:cx7="http://schemas.microsoft.com/office/drawing/2016/5/13/chartex" xmlns:cx8="http://schemas.microsoft.com/office/drawing/2016/5/14/chartex" xmlns:mc="http://schemas.openxmlformats.org/markup-compatibility/2006" xmlns:aink="http://schemas.microsoft.com/office/drawing/2016/ink" xmlns:am3d="http://schemas.microsoft.com/office/drawing/2017/model3d" xmlns:o="urn:schemas-microsoft-com:office:office" xmlns:oel="http://schemas.microsoft.com/office/2019/extlst" xmlns:r="http://schemas.openxmlformats.org/officeDocument/2006/relationships" xmlns:m="http://schemas.openxmlformats.org/officeDocument/2006/math" xmlns:v="urn:schemas-microsoft-com:vml" xmlns:wp14="http://schemas.microsoft.com/office/word/2010/wordprocessingDrawing" xmlns:wp="http://schemas.openxmlformats.org/drawingml/2006/wordprocessingDrawing" xmlns:w10="urn:schemas-microsoft-com:office:word" xmlns:w="http://schemas.openxmlformats.org/wordprocessingml/2006/main" xmlns:w14="http://schemas.microsoft.com/office/word/2010/wordml" xmlns:w15="http://schemas.microsoft.com/office/word/2012/wordml" xmlns:w16cex="http://schemas.microsoft.com/office/word/2018/wordml/cex" xmlns:w16cid="http://schemas.microsoft.com/office/word/2016/wordml/cid" xmlns:w16="http://schemas.microsoft.com/office/word/2018/wordml" xmlns:w16du="http://schemas.microsoft.com/office/word/2023/wordml/word16du" xmlns:w16sdtdh="http://schemas.microsoft.com/office/word/2020/wordml/sdtdatahash" xmlns:w16se="http://schemas.microsoft.com/office/word/2015/wordml/symex" xmlns:wpg="http://schemas.microsoft.com/office/word/2010/wordprocessingGroup" xmlns:wpi="http://schemas.microsoft.com/office/word/2010/wordprocessingInk" xmlns:wne="http://schemas.microsoft.com/office/word/2006/wordml" xmlns:wps="http://schemas.microsoft.com/office/word/2010/wordprocessingShape" mc:Ignorable="w14 w15 w16se w16cid w16 w16cex w16sdtdh wp14">
+<w:hdr xmlns:wpc="http://schemas.microsoft.com/office/word/2010/wordprocessingCanvas" xmlns:cx="http://schemas.microsoft.com/office/drawing/2014/chartex" xmlns:cx1="http://schemas.microsoft.com/office/drawing/2015/9/8/chartex" xmlns:cx2="http://schemas.microsoft.com/office/drawing/2015/10/21/chartex" xmlns:cx3="http://schemas.microsoft.com/office/drawing/2016/5/9/chartex" xmlns:cx4="http://schemas.microsoft.com/office/drawing/2016/5/10/chartex" xmlns:cx5="http://schemas.microsoft.com/office/drawing/2016/5/11/chartex" xmlns:cx6="http://schemas.microsoft.com/office/drawing/2016/5/12/chartex" xmlns:cx7="http://schemas.microsoft.com/office/drawing/2016/5/13/chartex" xmlns:cx8="http://schemas.microsoft.com/office/drawing/2016/5/14/chartex" xmlns:mc="http://schemas.openxmlformats.org/markup-compatibility/2006" xmlns:aink="http://schemas.microsoft.com/office/drawing/2016/ink" xmlns:am3d="http://schemas.microsoft.com/office/drawing/2017/model3d" xmlns:o="urn:schemas-microsoft-com:office:office" xmlns:oel="http://schemas.microsoft.com/office/2019/extlst" xmlns:r="http://schemas.openxmlformats.org/officeDocument/2006/relationships" xmlns:m="http://schemas.openxmlformats.org/officeDocument/2006/math" xmlns:v="urn:schemas-microsoft-com:vml" xmlns:wp14="http://schemas.microsoft.com/office/word/2010/wordprocessingDrawing" xmlns:wp="http://schemas.openxmlformats.org/drawingml/2006/wordprocessingDrawing" xmlns:w10="urn:schemas-microsoft-com:office:word" xmlns:w="http://schemas.openxmlformats.org/wordprocessingml/2006/main" xmlns:w14="http://schemas.microsoft.com/office/word/2010/wordml" xmlns:w15="http://schemas.microsoft.com/office/word/2012/wordml" xmlns:w16cex="http://schemas.microsoft.com/office/word/2018/wordml/cex" xmlns:w16cid="http://schemas.microsoft.com/office/word/2016/wordml/cid" xmlns:w16="http://schemas.microsoft.com/office/word/2018/wordml" xmlns:w16sdtdh="http://schemas.microsoft.com/office/word/2020/wordml/sdtdatahash" xmlns:w16se="http://schemas.microsoft.com/office/word/2015/wordml/symex" xmlns:wpg="http://schemas.microsoft.com/office/word/2010/wordprocessingGroup" xmlns:wpi="http://schemas.microsoft.com/office/word/2010/wordprocessingInk" xmlns:wne="http://schemas.microsoft.com/office/word/2006/wordml" xmlns:wps="http://schemas.microsoft.com/office/word/2010/wordprocessingShape" mc:Ignorable="w14 w15 w16se w16cid w16 w16cex w16sdtdh wp14">
   <w:p>
     <w:pPr>
       <w:pStyle w:val="Header"/>
@@ -26536,7 +26403,7 @@
 </file>
 
 <file path=word/header4.xml><?xml version="1.0" encoding="utf-8"?>
-<w:hdr xmlns:wpc="http://schemas.microsoft.com/office/word/2010/wordprocessingCanvas" xmlns:cx="http://schemas.microsoft.com/office/drawing/2014/chartex" xmlns:cx1="http://schemas.microsoft.com/office/drawing/2015/9/8/chartex" xmlns:cx2="http://schemas.microsoft.com/office/drawing/2015/10/21/chartex" xmlns:cx3="http://schemas.microsoft.com/office/drawing/2016/5/9/chartex" xmlns:cx4="http://schemas.microsoft.com/office/drawing/2016/5/10/chartex" xmlns:cx5="http://schemas.microsoft.com/office/drawing/2016/5/11/chartex" xmlns:cx6="http://schemas.microsoft.com/office/drawing/2016/5/12/chartex" xmlns:cx7="http://schemas.microsoft.com/office/drawing/2016/5/13/chartex" xmlns:cx8="http://schemas.microsoft.com/office/drawing/2016/5/14/chartex" xmlns:mc="http://schemas.openxmlformats.org/markup-compatibility/2006" xmlns:aink="http://schemas.microsoft.com/office/drawing/2016/ink" xmlns:am3d="http://schemas.microsoft.com/office/drawing/2017/model3d" xmlns:o="urn:schemas-microsoft-com:office:office" xmlns:oel="http://schemas.microsoft.com/office/2019/extlst" xmlns:r="http://schemas.openxmlformats.org/officeDocument/2006/relationships" xmlns:m="http://schemas.openxmlformats.org/officeDocument/2006/math" xmlns:v="urn:schemas-microsoft-com:vml" xmlns:wp14="http://schemas.microsoft.com/office/word/2010/wordprocessingDrawing" xmlns:wp="http://schemas.openxmlformats.org/drawingml/2006/wordprocessingDrawing" xmlns:w10="urn:schemas-microsoft-com:office:word" xmlns:w="http://schemas.openxmlformats.org/wordprocessingml/2006/main" xmlns:w14="http://schemas.microsoft.com/office/word/2010/wordml" xmlns:w15="http://schemas.microsoft.com/office/word/2012/wordml" xmlns:w16cex="http://schemas.microsoft.com/office/word/2018/wordml/cex" xmlns:w16cid="http://schemas.microsoft.com/office/word/2016/wordml/cid" xmlns:w16="http://schemas.microsoft.com/office/word/2018/wordml" xmlns:w16du="http://schemas.microsoft.com/office/word/2023/wordml/word16du" xmlns:w16sdtdh="http://schemas.microsoft.com/office/word/2020/wordml/sdtdatahash" xmlns:w16se="http://schemas.microsoft.com/office/word/2015/wordml/symex" xmlns:wpg="http://schemas.microsoft.com/office/word/2010/wordprocessingGroup" xmlns:wpi="http://schemas.microsoft.com/office/word/2010/wordprocessingInk" xmlns:wne="http://schemas.microsoft.com/office/word/2006/wordml" xmlns:wps="http://schemas.microsoft.com/office/word/2010/wordprocessingShape" mc:Ignorable="w14 w15 w16se w16cid w16 w16cex w16sdtdh wp14">
+<w:hdr xmlns:wpc="http://schemas.microsoft.com/office/word/2010/wordprocessingCanvas" xmlns:cx="http://schemas.microsoft.com/office/drawing/2014/chartex" xmlns:cx1="http://schemas.microsoft.com/office/drawing/2015/9/8/chartex" xmlns:cx2="http://schemas.microsoft.com/office/drawing/2015/10/21/chartex" xmlns:cx3="http://schemas.microsoft.com/office/drawing/2016/5/9/chartex" xmlns:cx4="http://schemas.microsoft.com/office/drawing/2016/5/10/chartex" xmlns:cx5="http://schemas.microsoft.com/office/drawing/2016/5/11/chartex" xmlns:cx6="http://schemas.microsoft.com/office/drawing/2016/5/12/chartex" xmlns:cx7="http://schemas.microsoft.com/office/drawing/2016/5/13/chartex" xmlns:cx8="http://schemas.microsoft.com/office/drawing/2016/5/14/chartex" xmlns:mc="http://schemas.openxmlformats.org/markup-compatibility/2006" xmlns:aink="http://schemas.microsoft.com/office/drawing/2016/ink" xmlns:am3d="http://schemas.microsoft.com/office/drawing/2017/model3d" xmlns:o="urn:schemas-microsoft-com:office:office" xmlns:oel="http://schemas.microsoft.com/office/2019/extlst" xmlns:r="http://schemas.openxmlformats.org/officeDocument/2006/relationships" xmlns:m="http://schemas.openxmlformats.org/officeDocument/2006/math" xmlns:v="urn:schemas-microsoft-com:vml" xmlns:wp14="http://schemas.microsoft.com/office/word/2010/wordprocessingDrawing" xmlns:wp="http://schemas.openxmlformats.org/drawingml/2006/wordprocessingDrawing" xmlns:w10="urn:schemas-microsoft-com:office:word" xmlns:w="http://schemas.openxmlformats.org/wordprocessingml/2006/main" xmlns:w14="http://schemas.microsoft.com/office/word/2010/wordml" xmlns:w15="http://schemas.microsoft.com/office/word/2012/wordml" xmlns:w16cex="http://schemas.microsoft.com/office/word/2018/wordml/cex" xmlns:w16cid="http://schemas.microsoft.com/office/word/2016/wordml/cid" xmlns:w16="http://schemas.microsoft.com/office/word/2018/wordml" xmlns:w16sdtdh="http://schemas.microsoft.com/office/word/2020/wordml/sdtdatahash" xmlns:w16se="http://schemas.microsoft.com/office/word/2015/wordml/symex" xmlns:wpg="http://schemas.microsoft.com/office/word/2010/wordprocessingGroup" xmlns:wpi="http://schemas.microsoft.com/office/word/2010/wordprocessingInk" xmlns:wne="http://schemas.microsoft.com/office/word/2006/wordml" xmlns:wps="http://schemas.microsoft.com/office/word/2010/wordprocessingShape" mc:Ignorable="w14 w15 w16se w16cid w16 w16cex w16sdtdh wp14">
   <w:p>
     <w:pPr>
       <w:pStyle w:val="Header"/>
@@ -26571,7 +26438,7 @@
 </file>
 
 <file path=word/header5.xml><?xml version="1.0" encoding="utf-8"?>
-<w:hdr xmlns:wpc="http://schemas.microsoft.com/office/word/2010/wordprocessingCanvas" xmlns:cx="http://schemas.microsoft.com/office/drawing/2014/chartex" xmlns:cx1="http://schemas.microsoft.com/office/drawing/2015/9/8/chartex" xmlns:cx2="http://schemas.microsoft.com/office/drawing/2015/10/21/chartex" xmlns:cx3="http://schemas.microsoft.com/office/drawing/2016/5/9/chartex" xmlns:cx4="http://schemas.microsoft.com/office/drawing/2016/5/10/chartex" xmlns:cx5="http://schemas.microsoft.com/office/drawing/2016/5/11/chartex" xmlns:cx6="http://schemas.microsoft.com/office/drawing/2016/5/12/chartex" xmlns:cx7="http://schemas.microsoft.com/office/drawing/2016/5/13/chartex" xmlns:cx8="http://schemas.microsoft.com/office/drawing/2016/5/14/chartex" xmlns:mc="http://schemas.openxmlformats.org/markup-compatibility/2006" xmlns:aink="http://schemas.microsoft.com/office/drawing/2016/ink" xmlns:am3d="http://schemas.microsoft.com/office/drawing/2017/model3d" xmlns:o="urn:schemas-microsoft-com:office:office" xmlns:oel="http://schemas.microsoft.com/office/2019/extlst" xmlns:r="http://schemas.openxmlformats.org/officeDocument/2006/relationships" xmlns:m="http://schemas.openxmlformats.org/officeDocument/2006/math" xmlns:v="urn:schemas-microsoft-com:vml" xmlns:wp14="http://schemas.microsoft.com/office/word/2010/wordprocessingDrawing" xmlns:wp="http://schemas.openxmlformats.org/drawingml/2006/wordprocessingDrawing" xmlns:w10="urn:schemas-microsoft-com:office:word" xmlns:w="http://schemas.openxmlformats.org/wordprocessingml/2006/main" xmlns:w14="http://schemas.microsoft.com/office/word/2010/wordml" xmlns:w15="http://schemas.microsoft.com/office/word/2012/wordml" xmlns:w16cex="http://schemas.microsoft.com/office/word/2018/wordml/cex" xmlns:w16cid="http://schemas.microsoft.com/office/word/2016/wordml/cid" xmlns:w16="http://schemas.microsoft.com/office/word/2018/wordml" xmlns:w16du="http://schemas.microsoft.com/office/word/2023/wordml/word16du" xmlns:w16sdtdh="http://schemas.microsoft.com/office/word/2020/wordml/sdtdatahash" xmlns:w16se="http://schemas.microsoft.com/office/word/2015/wordml/symex" xmlns:wpg="http://schemas.microsoft.com/office/word/2010/wordprocessingGroup" xmlns:wpi="http://schemas.microsoft.com/office/word/2010/wordprocessingInk" xmlns:wne="http://schemas.microsoft.com/office/word/2006/wordml" xmlns:wps="http://schemas.microsoft.com/office/word/2010/wordprocessingShape" mc:Ignorable="w14 w15 w16se w16cid w16 w16cex w16sdtdh wp14">
+<w:hdr xmlns:wpc="http://schemas.microsoft.com/office/word/2010/wordprocessingCanvas" xmlns:cx="http://schemas.microsoft.com/office/drawing/2014/chartex" xmlns:cx1="http://schemas.microsoft.com/office/drawing/2015/9/8/chartex" xmlns:cx2="http://schemas.microsoft.com/office/drawing/2015/10/21/chartex" xmlns:cx3="http://schemas.microsoft.com/office/drawing/2016/5/9/chartex" xmlns:cx4="http://schemas.microsoft.com/office/drawing/2016/5/10/chartex" xmlns:cx5="http://schemas.microsoft.com/office/drawing/2016/5/11/chartex" xmlns:cx6="http://schemas.microsoft.com/office/drawing/2016/5/12/chartex" xmlns:cx7="http://schemas.microsoft.com/office/drawing/2016/5/13/chartex" xmlns:cx8="http://schemas.microsoft.com/office/drawing/2016/5/14/chartex" xmlns:mc="http://schemas.openxmlformats.org/markup-compatibility/2006" xmlns:aink="http://schemas.microsoft.com/office/drawing/2016/ink" xmlns:am3d="http://schemas.microsoft.com/office/drawing/2017/model3d" xmlns:o="urn:schemas-microsoft-com:office:office" xmlns:oel="http://schemas.microsoft.com/office/2019/extlst" xmlns:r="http://schemas.openxmlformats.org/officeDocument/2006/relationships" xmlns:m="http://schemas.openxmlformats.org/officeDocument/2006/math" xmlns:v="urn:schemas-microsoft-com:vml" xmlns:wp14="http://schemas.microsoft.com/office/word/2010/wordprocessingDrawing" xmlns:wp="http://schemas.openxmlformats.org/drawingml/2006/wordprocessingDrawing" xmlns:w10="urn:schemas-microsoft-com:office:word" xmlns:w="http://schemas.openxmlformats.org/wordprocessingml/2006/main" xmlns:w14="http://schemas.microsoft.com/office/word/2010/wordml" xmlns:w15="http://schemas.microsoft.com/office/word/2012/wordml" xmlns:w16cex="http://schemas.microsoft.com/office/word/2018/wordml/cex" xmlns:w16cid="http://schemas.microsoft.com/office/word/2016/wordml/cid" xmlns:w16="http://schemas.microsoft.com/office/word/2018/wordml" xmlns:w16sdtdh="http://schemas.microsoft.com/office/word/2020/wordml/sdtdatahash" xmlns:w16se="http://schemas.microsoft.com/office/word/2015/wordml/symex" xmlns:wpg="http://schemas.microsoft.com/office/word/2010/wordprocessingGroup" xmlns:wpi="http://schemas.microsoft.com/office/word/2010/wordprocessingInk" xmlns:wne="http://schemas.microsoft.com/office/word/2006/wordml" xmlns:wps="http://schemas.microsoft.com/office/word/2010/wordprocessingShape" mc:Ignorable="w14 w15 w16se w16cid w16 w16cex w16sdtdh wp14">
   <w:p>
     <w:pPr>
       <w:pStyle w:val="Header"/>
@@ -26626,7 +26493,7 @@
 </file>
 
 <file path=word/header6.xml><?xml version="1.0" encoding="utf-8"?>
-<w:hdr xmlns:wpc="http://schemas.microsoft.com/office/word/2010/wordprocessingCanvas" xmlns:cx="http://schemas.microsoft.com/office/drawing/2014/chartex" xmlns:cx1="http://schemas.microsoft.com/office/drawing/2015/9/8/chartex" xmlns:cx2="http://schemas.microsoft.com/office/drawing/2015/10/21/chartex" xmlns:cx3="http://schemas.microsoft.com/office/drawing/2016/5/9/chartex" xmlns:cx4="http://schemas.microsoft.com/office/drawing/2016/5/10/chartex" xmlns:cx5="http://schemas.microsoft.com/office/drawing/2016/5/11/chartex" xmlns:cx6="http://schemas.microsoft.com/office/drawing/2016/5/12/chartex" xmlns:cx7="http://schemas.microsoft.com/office/drawing/2016/5/13/chartex" xmlns:cx8="http://schemas.microsoft.com/office/drawing/2016/5/14/chartex" xmlns:mc="http://schemas.openxmlformats.org/markup-compatibility/2006" xmlns:aink="http://schemas.microsoft.com/office/drawing/2016/ink" xmlns:am3d="http://schemas.microsoft.com/office/drawing/2017/model3d" xmlns:o="urn:schemas-microsoft-com:office:office" xmlns:oel="http://schemas.microsoft.com/office/2019/extlst" xmlns:r="http://schemas.openxmlformats.org/officeDocument/2006/relationships" xmlns:m="http://schemas.openxmlformats.org/officeDocument/2006/math" xmlns:v="urn:schemas-microsoft-com:vml" xmlns:wp14="http://schemas.microsoft.com/office/word/2010/wordprocessingDrawing" xmlns:wp="http://schemas.openxmlformats.org/drawingml/2006/wordprocessingDrawing" xmlns:w10="urn:schemas-microsoft-com:office:word" xmlns:w="http://schemas.openxmlformats.org/wordprocessingml/2006/main" xmlns:w14="http://schemas.microsoft.com/office/word/2010/wordml" xmlns:w15="http://schemas.microsoft.com/office/word/2012/wordml" xmlns:w16cex="http://schemas.microsoft.com/office/word/2018/wordml/cex" xmlns:w16cid="http://schemas.microsoft.com/office/word/2016/wordml/cid" xmlns:w16="http://schemas.microsoft.com/office/word/2018/wordml" xmlns:w16du="http://schemas.microsoft.com/office/word/2023/wordml/word16du" xmlns:w16sdtdh="http://schemas.microsoft.com/office/word/2020/wordml/sdtdatahash" xmlns:w16se="http://schemas.microsoft.com/office/word/2015/wordml/symex" xmlns:wpg="http://schemas.microsoft.com/office/word/2010/wordprocessingGroup" xmlns:wpi="http://schemas.microsoft.com/office/word/2010/wordprocessingInk" xmlns:wne="http://schemas.microsoft.com/office/word/2006/wordml" xmlns:wps="http://schemas.microsoft.com/office/word/2010/wordprocessingShape" mc:Ignorable="w14 w15 w16se w16cid w16 w16cex w16sdtdh wp14">
+<w:hdr xmlns:wpc="http://schemas.microsoft.com/office/word/2010/wordprocessingCanvas" xmlns:cx="http://schemas.microsoft.com/office/drawing/2014/chartex" xmlns:cx1="http://schemas.microsoft.com/office/drawing/2015/9/8/chartex" xmlns:cx2="http://schemas.microsoft.com/office/drawing/2015/10/21/chartex" xmlns:cx3="http://schemas.microsoft.com/office/drawing/2016/5/9/chartex" xmlns:cx4="http://schemas.microsoft.com/office/drawing/2016/5/10/chartex" xmlns:cx5="http://schemas.microsoft.com/office/drawing/2016/5/11/chartex" xmlns:cx6="http://schemas.microsoft.com/office/drawing/2016/5/12/chartex" xmlns:cx7="http://schemas.microsoft.com/office/drawing/2016/5/13/chartex" xmlns:cx8="http://schemas.microsoft.com/office/drawing/2016/5/14/chartex" xmlns:mc="http://schemas.openxmlformats.org/markup-compatibility/2006" xmlns:aink="http://schemas.microsoft.com/office/drawing/2016/ink" xmlns:am3d="http://schemas.microsoft.com/office/drawing/2017/model3d" xmlns:o="urn:schemas-microsoft-com:office:office" xmlns:oel="http://schemas.microsoft.com/office/2019/extlst" xmlns:r="http://schemas.openxmlformats.org/officeDocument/2006/relationships" xmlns:m="http://schemas.openxmlformats.org/officeDocument/2006/math" xmlns:v="urn:schemas-microsoft-com:vml" xmlns:wp14="http://schemas.microsoft.com/office/word/2010/wordprocessingDrawing" xmlns:wp="http://schemas.openxmlformats.org/drawingml/2006/wordprocessingDrawing" xmlns:w10="urn:schemas-microsoft-com:office:word" xmlns:w="http://schemas.openxmlformats.org/wordprocessingml/2006/main" xmlns:w14="http://schemas.microsoft.com/office/word/2010/wordml" xmlns:w15="http://schemas.microsoft.com/office/word/2012/wordml" xmlns:w16cex="http://schemas.microsoft.com/office/word/2018/wordml/cex" xmlns:w16cid="http://schemas.microsoft.com/office/word/2016/wordml/cid" xmlns:w16="http://schemas.microsoft.com/office/word/2018/wordml" xmlns:w16sdtdh="http://schemas.microsoft.com/office/word/2020/wordml/sdtdatahash" xmlns:w16se="http://schemas.microsoft.com/office/word/2015/wordml/symex" xmlns:wpg="http://schemas.microsoft.com/office/word/2010/wordprocessingGroup" xmlns:wpi="http://schemas.microsoft.com/office/word/2010/wordprocessingInk" xmlns:wne="http://schemas.microsoft.com/office/word/2006/wordml" xmlns:wps="http://schemas.microsoft.com/office/word/2010/wordprocessingShape" mc:Ignorable="w14 w15 w16se w16cid w16 w16cex w16sdtdh wp14">
   <w:p>
     <w:pPr>
       <w:pStyle w:val="Header"/>
@@ -26674,7 +26541,7 @@
 </file>
 
 <file path=word/header7.xml><?xml version="1.0" encoding="utf-8"?>
-<w:hdr xmlns:wpc="http://schemas.microsoft.com/office/word/2010/wordprocessingCanvas" xmlns:cx="http://schemas.microsoft.com/office/drawing/2014/chartex" xmlns:cx1="http://schemas.microsoft.com/office/drawing/2015/9/8/chartex" xmlns:cx2="http://schemas.microsoft.com/office/drawing/2015/10/21/chartex" xmlns:cx3="http://schemas.microsoft.com/office/drawing/2016/5/9/chartex" xmlns:cx4="http://schemas.microsoft.com/office/drawing/2016/5/10/chartex" xmlns:cx5="http://schemas.microsoft.com/office/drawing/2016/5/11/chartex" xmlns:cx6="http://schemas.microsoft.com/office/drawing/2016/5/12/chartex" xmlns:cx7="http://schemas.microsoft.com/office/drawing/2016/5/13/chartex" xmlns:cx8="http://schemas.microsoft.com/office/drawing/2016/5/14/chartex" xmlns:mc="http://schemas.openxmlformats.org/markup-compatibility/2006" xmlns:aink="http://schemas.microsoft.com/office/drawing/2016/ink" xmlns:am3d="http://schemas.microsoft.com/office/drawing/2017/model3d" xmlns:o="urn:schemas-microsoft-com:office:office" xmlns:oel="http://schemas.microsoft.com/office/2019/extlst" xmlns:r="http://schemas.openxmlformats.org/officeDocument/2006/relationships" xmlns:m="http://schemas.openxmlformats.org/officeDocument/2006/math" xmlns:v="urn:schemas-microsoft-com:vml" xmlns:wp14="http://schemas.microsoft.com/office/word/2010/wordprocessingDrawing" xmlns:wp="http://schemas.openxmlformats.org/drawingml/2006/wordprocessingDrawing" xmlns:w10="urn:schemas-microsoft-com:office:word" xmlns:w="http://schemas.openxmlformats.org/wordprocessingml/2006/main" xmlns:w14="http://schemas.microsoft.com/office/word/2010/wordml" xmlns:w15="http://schemas.microsoft.com/office/word/2012/wordml" xmlns:w16cex="http://schemas.microsoft.com/office/word/2018/wordml/cex" xmlns:w16cid="http://schemas.microsoft.com/office/word/2016/wordml/cid" xmlns:w16="http://schemas.microsoft.com/office/word/2018/wordml" xmlns:w16du="http://schemas.microsoft.com/office/word/2023/wordml/word16du" xmlns:w16sdtdh="http://schemas.microsoft.com/office/word/2020/wordml/sdtdatahash" xmlns:w16se="http://schemas.microsoft.com/office/word/2015/wordml/symex" xmlns:wpg="http://schemas.microsoft.com/office/word/2010/wordprocessingGroup" xmlns:wpi="http://schemas.microsoft.com/office/word/2010/wordprocessingInk" xmlns:wne="http://schemas.microsoft.com/office/word/2006/wordml" xmlns:wps="http://schemas.microsoft.com/office/word/2010/wordprocessingShape" mc:Ignorable="w14 w15 w16se w16cid w16 w16cex w16sdtdh wp14">
+<w:hdr xmlns:wpc="http://schemas.microsoft.com/office/word/2010/wordprocessingCanvas" xmlns:cx="http://schemas.microsoft.com/office/drawing/2014/chartex" xmlns:cx1="http://schemas.microsoft.com/office/drawing/2015/9/8/chartex" xmlns:cx2="http://schemas.microsoft.com/office/drawing/2015/10/21/chartex" xmlns:cx3="http://schemas.microsoft.com/office/drawing/2016/5/9/chartex" xmlns:cx4="http://schemas.microsoft.com/office/drawing/2016/5/10/chartex" xmlns:cx5="http://schemas.microsoft.com/office/drawing/2016/5/11/chartex" xmlns:cx6="http://schemas.microsoft.com/office/drawing/2016/5/12/chartex" xmlns:cx7="http://schemas.microsoft.com/office/drawing/2016/5/13/chartex" xmlns:cx8="http://schemas.microsoft.com/office/drawing/2016/5/14/chartex" xmlns:mc="http://schemas.openxmlformats.org/markup-compatibility/2006" xmlns:aink="http://schemas.microsoft.com/office/drawing/2016/ink" xmlns:am3d="http://schemas.microsoft.com/office/drawing/2017/model3d" xmlns:o="urn:schemas-microsoft-com:office:office" xmlns:oel="http://schemas.microsoft.com/office/2019/extlst" xmlns:r="http://schemas.openxmlformats.org/officeDocument/2006/relationships" xmlns:m="http://schemas.openxmlformats.org/officeDocument/2006/math" xmlns:v="urn:schemas-microsoft-com:vml" xmlns:wp14="http://schemas.microsoft.com/office/word/2010/wordprocessingDrawing" xmlns:wp="http://schemas.openxmlformats.org/drawingml/2006/wordprocessingDrawing" xmlns:w10="urn:schemas-microsoft-com:office:word" xmlns:w="http://schemas.openxmlformats.org/wordprocessingml/2006/main" xmlns:w14="http://schemas.microsoft.com/office/word/2010/wordml" xmlns:w15="http://schemas.microsoft.com/office/word/2012/wordml" xmlns:w16cex="http://schemas.microsoft.com/office/word/2018/wordml/cex" xmlns:w16cid="http://schemas.microsoft.com/office/word/2016/wordml/cid" xmlns:w16="http://schemas.microsoft.com/office/word/2018/wordml" xmlns:w16sdtdh="http://schemas.microsoft.com/office/word/2020/wordml/sdtdatahash" xmlns:w16se="http://schemas.microsoft.com/office/word/2015/wordml/symex" xmlns:wpg="http://schemas.microsoft.com/office/word/2010/wordprocessingGroup" xmlns:wpi="http://schemas.microsoft.com/office/word/2010/wordprocessingInk" xmlns:wne="http://schemas.microsoft.com/office/word/2006/wordml" xmlns:wps="http://schemas.microsoft.com/office/word/2010/wordprocessingShape" mc:Ignorable="w14 w15 w16se w16cid w16 w16cex w16sdtdh wp14">
   <w:p>
     <w:pPr>
       <w:pStyle w:val="Header"/>
@@ -26801,7 +26668,7 @@
 </file>
 
 <file path=word/header8.xml><?xml version="1.0" encoding="utf-8"?>
-<w:hdr xmlns:wpc="http://schemas.microsoft.com/office/word/2010/wordprocessingCanvas" xmlns:cx="http://schemas.microsoft.com/office/drawing/2014/chartex" xmlns:cx1="http://schemas.microsoft.com/office/drawing/2015/9/8/chartex" xmlns:cx2="http://schemas.microsoft.com/office/drawing/2015/10/21/chartex" xmlns:cx3="http://schemas.microsoft.com/office/drawing/2016/5/9/chartex" xmlns:cx4="http://schemas.microsoft.com/office/drawing/2016/5/10/chartex" xmlns:cx5="http://schemas.microsoft.com/office/drawing/2016/5/11/chartex" xmlns:cx6="http://schemas.microsoft.com/office/drawing/2016/5/12/chartex" xmlns:cx7="http://schemas.microsoft.com/office/drawing/2016/5/13/chartex" xmlns:cx8="http://schemas.microsoft.com/office/drawing/2016/5/14/chartex" xmlns:mc="http://schemas.openxmlformats.org/markup-compatibility/2006" xmlns:aink="http://schemas.microsoft.com/office/drawing/2016/ink" xmlns:am3d="http://schemas.microsoft.com/office/drawing/2017/model3d" xmlns:o="urn:schemas-microsoft-com:office:office" xmlns:oel="http://schemas.microsoft.com/office/2019/extlst" xmlns:r="http://schemas.openxmlformats.org/officeDocument/2006/relationships" xmlns:m="http://schemas.openxmlformats.org/officeDocument/2006/math" xmlns:v="urn:schemas-microsoft-com:vml" xmlns:wp14="http://schemas.microsoft.com/office/word/2010/wordprocessingDrawing" xmlns:wp="http://schemas.openxmlformats.org/drawingml/2006/wordprocessingDrawing" xmlns:w10="urn:schemas-microsoft-com:office:word" xmlns:w="http://schemas.openxmlformats.org/wordprocessingml/2006/main" xmlns:w14="http://schemas.microsoft.com/office/word/2010/wordml" xmlns:w15="http://schemas.microsoft.com/office/word/2012/wordml" xmlns:w16cex="http://schemas.microsoft.com/office/word/2018/wordml/cex" xmlns:w16cid="http://schemas.microsoft.com/office/word/2016/wordml/cid" xmlns:w16="http://schemas.microsoft.com/office/word/2018/wordml" xmlns:w16du="http://schemas.microsoft.com/office/word/2023/wordml/word16du" xmlns:w16sdtdh="http://schemas.microsoft.com/office/word/2020/wordml/sdtdatahash" xmlns:w16se="http://schemas.microsoft.com/office/word/2015/wordml/symex" xmlns:wpg="http://schemas.microsoft.com/office/word/2010/wordprocessingGroup" xmlns:wpi="http://schemas.microsoft.com/office/word/2010/wordprocessingInk" xmlns:wne="http://schemas.microsoft.com/office/word/2006/wordml" xmlns:wps="http://schemas.microsoft.com/office/word/2010/wordprocessingShape" mc:Ignorable="w14 w15 w16se w16cid w16 w16cex w16sdtdh wp14">
+<w:hdr xmlns:wpc="http://schemas.microsoft.com/office/word/2010/wordprocessingCanvas" xmlns:cx="http://schemas.microsoft.com/office/drawing/2014/chartex" xmlns:cx1="http://schemas.microsoft.com/office/drawing/2015/9/8/chartex" xmlns:cx2="http://schemas.microsoft.com/office/drawing/2015/10/21/chartex" xmlns:cx3="http://schemas.microsoft.com/office/drawing/2016/5/9/chartex" xmlns:cx4="http://schemas.microsoft.com/office/drawing/2016/5/10/chartex" xmlns:cx5="http://schemas.microsoft.com/office/drawing/2016/5/11/chartex" xmlns:cx6="http://schemas.microsoft.com/office/drawing/2016/5/12/chartex" xmlns:cx7="http://schemas.microsoft.com/office/drawing/2016/5/13/chartex" xmlns:cx8="http://schemas.microsoft.com/office/drawing/2016/5/14/chartex" xmlns:mc="http://schemas.openxmlformats.org/markup-compatibility/2006" xmlns:aink="http://schemas.microsoft.com/office/drawing/2016/ink" xmlns:am3d="http://schemas.microsoft.com/office/drawing/2017/model3d" xmlns:o="urn:schemas-microsoft-com:office:office" xmlns:oel="http://schemas.microsoft.com/office/2019/extlst" xmlns:r="http://schemas.openxmlformats.org/officeDocument/2006/relationships" xmlns:m="http://schemas.openxmlformats.org/officeDocument/2006/math" xmlns:v="urn:schemas-microsoft-com:vml" xmlns:wp14="http://schemas.microsoft.com/office/word/2010/wordprocessingDrawing" xmlns:wp="http://schemas.openxmlformats.org/drawingml/2006/wordprocessingDrawing" xmlns:w10="urn:schemas-microsoft-com:office:word" xmlns:w="http://schemas.openxmlformats.org/wordprocessingml/2006/main" xmlns:w14="http://schemas.microsoft.com/office/word/2010/wordml" xmlns:w15="http://schemas.microsoft.com/office/word/2012/wordml" xmlns:w16cex="http://schemas.microsoft.com/office/word/2018/wordml/cex" xmlns:w16cid="http://schemas.microsoft.com/office/word/2016/wordml/cid" xmlns:w16="http://schemas.microsoft.com/office/word/2018/wordml" xmlns:w16sdtdh="http://schemas.microsoft.com/office/word/2020/wordml/sdtdatahash" xmlns:w16se="http://schemas.microsoft.com/office/word/2015/wordml/symex" xmlns:wpg="http://schemas.microsoft.com/office/word/2010/wordprocessingGroup" xmlns:wpi="http://schemas.microsoft.com/office/word/2010/wordprocessingInk" xmlns:wne="http://schemas.microsoft.com/office/word/2006/wordml" xmlns:wps="http://schemas.microsoft.com/office/word/2010/wordprocessingShape" mc:Ignorable="w14 w15 w16se w16cid w16 w16cex w16sdtdh wp14">
   <w:p>
     <w:pPr>
       <w:pStyle w:val="Header"/>
@@ -26900,7 +26767,7 @@
 </file>
 
 <file path=word/header9.xml><?xml version="1.0" encoding="utf-8"?>
-<w:hdr xmlns:wpc="http://schemas.microsoft.com/office/word/2010/wordprocessingCanvas" xmlns:cx="http://schemas.microsoft.com/office/drawing/2014/chartex" xmlns:cx1="http://schemas.microsoft.com/office/drawing/2015/9/8/chartex" xmlns:cx2="http://schemas.microsoft.com/office/drawing/2015/10/21/chartex" xmlns:cx3="http://schemas.microsoft.com/office/drawing/2016/5/9/chartex" xmlns:cx4="http://schemas.microsoft.com/office/drawing/2016/5/10/chartex" xmlns:cx5="http://schemas.microsoft.com/office/drawing/2016/5/11/chartex" xmlns:cx6="http://schemas.microsoft.com/office/drawing/2016/5/12/chartex" xmlns:cx7="http://schemas.microsoft.com/office/drawing/2016/5/13/chartex" xmlns:cx8="http://schemas.microsoft.com/office/drawing/2016/5/14/chartex" xmlns:mc="http://schemas.openxmlformats.org/markup-compatibility/2006" xmlns:aink="http://schemas.microsoft.com/office/drawing/2016/ink" xmlns:am3d="http://schemas.microsoft.com/office/drawing/2017/model3d" xmlns:o="urn:schemas-microsoft-com:office:office" xmlns:oel="http://schemas.microsoft.com/office/2019/extlst" xmlns:r="http://schemas.openxmlformats.org/officeDocument/2006/relationships" xmlns:m="http://schemas.openxmlformats.org/officeDocument/2006/math" xmlns:v="urn:schemas-microsoft-com:vml" xmlns:wp14="http://schemas.microsoft.com/office/word/2010/wordprocessingDrawing" xmlns:wp="http://schemas.openxmlformats.org/drawingml/2006/wordprocessingDrawing" xmlns:w10="urn:schemas-microsoft-com:office:word" xmlns:w="http://schemas.openxmlformats.org/wordprocessingml/2006/main" xmlns:w14="http://schemas.microsoft.com/office/word/2010/wordml" xmlns:w15="http://schemas.microsoft.com/office/word/2012/wordml" xmlns:w16cex="http://schemas.microsoft.com/office/word/2018/wordml/cex" xmlns:w16cid="http://schemas.microsoft.com/office/word/2016/wordml/cid" xmlns:w16="http://schemas.microsoft.com/office/word/2018/wordml" xmlns:w16du="http://schemas.microsoft.com/office/word/2023/wordml/word16du" xmlns:w16sdtdh="http://schemas.microsoft.com/office/word/2020/wordml/sdtdatahash" xmlns:w16se="http://schemas.microsoft.com/office/word/2015/wordml/symex" xmlns:wpg="http://schemas.microsoft.com/office/word/2010/wordprocessingGroup" xmlns:wpi="http://schemas.microsoft.com/office/word/2010/wordprocessingInk" xmlns:wne="http://schemas.microsoft.com/office/word/2006/wordml" xmlns:wps="http://schemas.microsoft.com/office/word/2010/wordprocessingShape" mc:Ignorable="w14 w15 w16se w16cid w16 w16cex w16sdtdh wp14">
+<w:hdr xmlns:wpc="http://schemas.microsoft.com/office/word/2010/wordprocessingCanvas" xmlns:cx="http://schemas.microsoft.com/office/drawing/2014/chartex" xmlns:cx1="http://schemas.microsoft.com/office/drawing/2015/9/8/chartex" xmlns:cx2="http://schemas.microsoft.com/office/drawing/2015/10/21/chartex" xmlns:cx3="http://schemas.microsoft.com/office/drawing/2016/5/9/chartex" xmlns:cx4="http://schemas.microsoft.com/office/drawing/2016/5/10/chartex" xmlns:cx5="http://schemas.microsoft.com/office/drawing/2016/5/11/chartex" xmlns:cx6="http://schemas.microsoft.com/office/drawing/2016/5/12/chartex" xmlns:cx7="http://schemas.microsoft.com/office/drawing/2016/5/13/chartex" xmlns:cx8="http://schemas.microsoft.com/office/drawing/2016/5/14/chartex" xmlns:mc="http://schemas.openxmlformats.org/markup-compatibility/2006" xmlns:aink="http://schemas.microsoft.com/office/drawing/2016/ink" xmlns:am3d="http://schemas.microsoft.com/office/drawing/2017/model3d" xmlns:o="urn:schemas-microsoft-com:office:office" xmlns:oel="http://schemas.microsoft.com/office/2019/extlst" xmlns:r="http://schemas.openxmlformats.org/officeDocument/2006/relationships" xmlns:m="http://schemas.openxmlformats.org/officeDocument/2006/math" xmlns:v="urn:schemas-microsoft-com:vml" xmlns:wp14="http://schemas.microsoft.com/office/word/2010/wordprocessingDrawing" xmlns:wp="http://schemas.openxmlformats.org/drawingml/2006/wordprocessingDrawing" xmlns:w10="urn:schemas-microsoft-com:office:word" xmlns:w="http://schemas.openxmlformats.org/wordprocessingml/2006/main" xmlns:w14="http://schemas.microsoft.com/office/word/2010/wordml" xmlns:w15="http://schemas.microsoft.com/office/word/2012/wordml" xmlns:w16cex="http://schemas.microsoft.com/office/word/2018/wordml/cex" xmlns:w16cid="http://schemas.microsoft.com/office/word/2016/wordml/cid" xmlns:w16="http://schemas.microsoft.com/office/word/2018/wordml" xmlns:w16sdtdh="http://schemas.microsoft.com/office/word/2020/wordml/sdtdatahash" xmlns:w16se="http://schemas.microsoft.com/office/word/2015/wordml/symex" xmlns:wpg="http://schemas.microsoft.com/office/word/2010/wordprocessingGroup" xmlns:wpi="http://schemas.microsoft.com/office/word/2010/wordprocessingInk" xmlns:wne="http://schemas.microsoft.com/office/word/2006/wordml" xmlns:wps="http://schemas.microsoft.com/office/word/2010/wordprocessingShape" mc:Ignorable="w14 w15 w16se w16cid w16 w16cex w16sdtdh wp14">
   <w:p>
     <w:pPr>
       <w:pStyle w:val="Header"/>
@@ -27047,7 +26914,7 @@
 </file>
 
 <file path=word/numbering.xml><?xml version="1.0" encoding="utf-8"?>
-<w:numbering xmlns:wpc="http://schemas.microsoft.com/office/word/2010/wordprocessingCanvas" xmlns:cx="http://schemas.microsoft.com/office/drawing/2014/chartex" xmlns:cx1="http://schemas.microsoft.com/office/drawing/2015/9/8/chartex" xmlns:cx2="http://schemas.microsoft.com/office/drawing/2015/10/21/chartex" xmlns:cx3="http://schemas.microsoft.com/office/drawing/2016/5/9/chartex" xmlns:cx4="http://schemas.microsoft.com/office/drawing/2016/5/10/chartex" xmlns:cx5="http://schemas.microsoft.com/office/drawing/2016/5/11/chartex" xmlns:cx6="http://schemas.microsoft.com/office/drawing/2016/5/12/chartex" xmlns:cx7="http://schemas.microsoft.com/office/drawing/2016/5/13/chartex" xmlns:cx8="http://schemas.microsoft.com/office/drawing/2016/5/14/chartex" xmlns:mc="http://schemas.openxmlformats.org/markup-compatibility/2006" xmlns:aink="http://schemas.microsoft.com/office/drawing/2016/ink" xmlns:am3d="http://schemas.microsoft.com/office/drawing/2017/model3d" xmlns:o="urn:schemas-microsoft-com:office:office" xmlns:oel="http://schemas.microsoft.com/office/2019/extlst" xmlns:r="http://schemas.openxmlformats.org/officeDocument/2006/relationships" xmlns:m="http://schemas.openxmlformats.org/officeDocument/2006/math" xmlns:v="urn:schemas-microsoft-com:vml" xmlns:wp14="http://schemas.microsoft.com/office/word/2010/wordprocessingDrawing" xmlns:wp="http://schemas.openxmlformats.org/drawingml/2006/wordprocessingDrawing" xmlns:w10="urn:schemas-microsoft-com:office:word" xmlns:w="http://schemas.openxmlformats.org/wordprocessingml/2006/main" xmlns:w14="http://schemas.microsoft.com/office/word/2010/wordml" xmlns:w15="http://schemas.microsoft.com/office/word/2012/wordml" xmlns:w16cex="http://schemas.microsoft.com/office/word/2018/wordml/cex" xmlns:w16cid="http://schemas.microsoft.com/office/word/2016/wordml/cid" xmlns:w16="http://schemas.microsoft.com/office/word/2018/wordml" xmlns:w16du="http://schemas.microsoft.com/office/word/2023/wordml/word16du" xmlns:w16sdtdh="http://schemas.microsoft.com/office/word/2020/wordml/sdtdatahash" xmlns:w16se="http://schemas.microsoft.com/office/word/2015/wordml/symex" xmlns:wpg="http://schemas.microsoft.com/office/word/2010/wordprocessingGroup" xmlns:wpi="http://schemas.microsoft.com/office/word/2010/wordprocessingInk" xmlns:wne="http://schemas.microsoft.com/office/word/2006/wordml" xmlns:wps="http://schemas.microsoft.com/office/word/2010/wordprocessingShape" mc:Ignorable="w14 w15 w16se w16cid w16 w16cex w16sdtdh wp14">
+<w:numbering xmlns:wpc="http://schemas.microsoft.com/office/word/2010/wordprocessingCanvas" xmlns:cx="http://schemas.microsoft.com/office/drawing/2014/chartex" xmlns:cx1="http://schemas.microsoft.com/office/drawing/2015/9/8/chartex" xmlns:cx2="http://schemas.microsoft.com/office/drawing/2015/10/21/chartex" xmlns:cx3="http://schemas.microsoft.com/office/drawing/2016/5/9/chartex" xmlns:cx4="http://schemas.microsoft.com/office/drawing/2016/5/10/chartex" xmlns:cx5="http://schemas.microsoft.com/office/drawing/2016/5/11/chartex" xmlns:cx6="http://schemas.microsoft.com/office/drawing/2016/5/12/chartex" xmlns:cx7="http://schemas.microsoft.com/office/drawing/2016/5/13/chartex" xmlns:cx8="http://schemas.microsoft.com/office/drawing/2016/5/14/chartex" xmlns:mc="http://schemas.openxmlformats.org/markup-compatibility/2006" xmlns:aink="http://schemas.microsoft.com/office/drawing/2016/ink" xmlns:am3d="http://schemas.microsoft.com/office/drawing/2017/model3d" xmlns:o="urn:schemas-microsoft-com:office:office" xmlns:oel="http://schemas.microsoft.com/office/2019/extlst" xmlns:r="http://schemas.openxmlformats.org/officeDocument/2006/relationships" xmlns:m="http://schemas.openxmlformats.org/officeDocument/2006/math" xmlns:v="urn:schemas-microsoft-com:vml" xmlns:wp14="http://schemas.microsoft.com/office/word/2010/wordprocessingDrawing" xmlns:wp="http://schemas.openxmlformats.org/drawingml/2006/wordprocessingDrawing" xmlns:w10="urn:schemas-microsoft-com:office:word" xmlns:w="http://schemas.openxmlformats.org/wordprocessingml/2006/main" xmlns:w14="http://schemas.microsoft.com/office/word/2010/wordml" xmlns:w15="http://schemas.microsoft.com/office/word/2012/wordml" xmlns:w16cex="http://schemas.microsoft.com/office/word/2018/wordml/cex" xmlns:w16cid="http://schemas.microsoft.com/office/word/2016/wordml/cid" xmlns:w16="http://schemas.microsoft.com/office/word/2018/wordml" xmlns:w16sdtdh="http://schemas.microsoft.com/office/word/2020/wordml/sdtdatahash" xmlns:w16se="http://schemas.microsoft.com/office/word/2015/wordml/symex" xmlns:wpg="http://schemas.microsoft.com/office/word/2010/wordprocessingGroup" xmlns:wpi="http://schemas.microsoft.com/office/word/2010/wordprocessingInk" xmlns:wne="http://schemas.microsoft.com/office/word/2006/wordml" xmlns:wps="http://schemas.microsoft.com/office/word/2010/wordprocessingShape" mc:Ignorable="w14 w15 w16se w16cid w16 w16cex w16sdtdh wp14">
   <w:abstractNum w:abstractNumId="0" w15:restartNumberingAfterBreak="0">
     <w:nsid w:val="009179AA"/>
     <w:multiLevelType w:val="hybridMultilevel"/>
@@ -30640,6 +30507,7 @@
     <w:lsdException w:name="HTML Sample" w:semiHidden="1" w:unhideWhenUsed="1"/>
     <w:lsdException w:name="HTML Typewriter" w:semiHidden="1" w:unhideWhenUsed="1"/>
     <w:lsdException w:name="HTML Variable" w:semiHidden="1" w:unhideWhenUsed="1"/>
+    <w:lsdException w:name="Normal Table" w:semiHidden="1" w:unhideWhenUsed="1"/>
     <w:lsdException w:name="annotation subject" w:semiHidden="1" w:unhideWhenUsed="1"/>
     <w:lsdException w:name="No List" w:semiHidden="1" w:unhideWhenUsed="1"/>
     <w:lsdException w:name="Outline List 1" w:semiHidden="1" w:unhideWhenUsed="1"/>
@@ -30682,8 +30550,11 @@
     <w:lsdException w:name="Table Contemporary" w:semiHidden="1" w:unhideWhenUsed="1"/>
     <w:lsdException w:name="Table Elegant" w:semiHidden="1" w:unhideWhenUsed="1"/>
     <w:lsdException w:name="Table Professional" w:semiHidden="1" w:unhideWhenUsed="1"/>
+    <w:lsdException w:name="Table Subtle 1" w:semiHidden="1" w:unhideWhenUsed="1"/>
     <w:lsdException w:name="Table Subtle 2" w:semiHidden="1" w:unhideWhenUsed="1"/>
     <w:lsdException w:name="Table Web 1" w:semiHidden="1" w:unhideWhenUsed="1"/>
+    <w:lsdException w:name="Table Web 2" w:semiHidden="1" w:unhideWhenUsed="1"/>
+    <w:lsdException w:name="Table Web 3" w:semiHidden="1" w:unhideWhenUsed="1"/>
     <w:lsdException w:name="Balloon Text" w:semiHidden="1" w:unhideWhenUsed="1"/>
     <w:lsdException w:name="Table Grid" w:uiPriority="59"/>
     <w:lsdException w:name="Table Theme" w:semiHidden="1" w:unhideWhenUsed="1"/>
@@ -30911,7 +30782,7 @@
   <w:style w:type="paragraph" w:default="1" w:styleId="Normal">
     <w:name w:val="Normal"/>
     <w:qFormat/>
-    <w:rsid w:val="007E1E12"/>
+    <w:rsid w:val="00E17733"/>
     <w:pPr>
       <w:spacing w:after="0" w:line="240" w:lineRule="auto"/>
       <w:jc w:val="both"/>

</xml_diff>